<commit_message>
updated to add repo directory
</commit_message>
<xml_diff>
--- a/JRIJO_README.docx
+++ b/JRIJO_README.docx
@@ -3,53 +3,187 @@
 <w:document xmlns:wpc="http://schemas.microsoft.com/office/word/2010/wordprocessingCanvas" xmlns:mc="http://schemas.openxmlformats.org/markup-compatibility/2006" xmlns:o="urn:schemas-microsoft-com:office:office" xmlns:r="http://schemas.openxmlformats.org/officeDocument/2006/relationships" xmlns:m="http://schemas.openxmlformats.org/officeDocument/2006/math" xmlns:v="urn:schemas-microsoft-com:vml" xmlns:wp14="http://schemas.microsoft.com/office/word/2010/wordprocessingDrawing" xmlns:wp="http://schemas.openxmlformats.org/drawingml/2006/wordprocessingDrawing" xmlns:w10="urn:schemas-microsoft-com:office:word" xmlns:w="http://schemas.openxmlformats.org/wordprocessingml/2006/main" xmlns:w14="http://schemas.microsoft.com/office/word/2010/wordml" xmlns:wpg="http://schemas.microsoft.com/office/word/2010/wordprocessingGroup" xmlns:wpi="http://schemas.microsoft.com/office/word/2010/wordprocessingInk" xmlns:wne="http://schemas.microsoft.com/office/word/2006/wordml" xmlns:wps="http://schemas.microsoft.com/office/word/2010/wordprocessingShape" mc:Ignorable="w14 wp14">
   <w:body>
     <w:p>
-      <w:r>
+      <w:pPr>
+        <w:jc w:val="center"/>
+        <w:rPr>
+          <w:rFonts w:ascii="Arial" w:hAnsi="Arial" w:cs="Arial"/>
+          <w:b/>
+          <w:sz w:val="24"/>
+          <w:szCs w:val="24"/>
+        </w:rPr>
+      </w:pPr>
+      <w:r>
+        <w:rPr>
+          <w:rFonts w:ascii="Arial" w:hAnsi="Arial" w:cs="Arial"/>
+          <w:b/>
+          <w:sz w:val="24"/>
+          <w:szCs w:val="24"/>
+        </w:rPr>
         <w:t>IS322 Final Project</w:t>
       </w:r>
     </w:p>
     <w:p>
-      <w:r>
+      <w:pPr>
+        <w:rPr>
+          <w:rFonts w:ascii="Arial" w:hAnsi="Arial" w:cs="Arial"/>
+          <w:sz w:val="24"/>
+          <w:szCs w:val="24"/>
+        </w:rPr>
+      </w:pPr>
+      <w:r>
+        <w:rPr>
+          <w:rFonts w:ascii="Arial" w:hAnsi="Arial" w:cs="Arial"/>
+          <w:sz w:val="24"/>
+          <w:szCs w:val="24"/>
+        </w:rPr>
         <w:t xml:space="preserve">Name: Jose </w:t>
       </w:r>
       <w:proofErr w:type="spellStart"/>
       <w:r>
+        <w:rPr>
+          <w:rFonts w:ascii="Arial" w:hAnsi="Arial" w:cs="Arial"/>
+          <w:sz w:val="24"/>
+          <w:szCs w:val="24"/>
+        </w:rPr>
         <w:t>Rijo</w:t>
       </w:r>
       <w:proofErr w:type="spellEnd"/>
     </w:p>
     <w:p>
-      <w:r>
+      <w:pPr>
+        <w:rPr>
+          <w:rFonts w:ascii="Arial" w:hAnsi="Arial" w:cs="Arial"/>
+          <w:sz w:val="24"/>
+          <w:szCs w:val="24"/>
+        </w:rPr>
+      </w:pPr>
+      <w:r>
+        <w:rPr>
+          <w:rFonts w:ascii="Arial" w:hAnsi="Arial" w:cs="Arial"/>
+          <w:sz w:val="24"/>
+          <w:szCs w:val="24"/>
+        </w:rPr>
         <w:t xml:space="preserve">App: </w:t>
       </w:r>
       <w:proofErr w:type="spellStart"/>
       <w:r>
+        <w:rPr>
+          <w:rFonts w:ascii="Arial" w:hAnsi="Arial" w:cs="Arial"/>
+          <w:sz w:val="24"/>
+          <w:szCs w:val="24"/>
+        </w:rPr>
         <w:t>Macroz</w:t>
       </w:r>
       <w:proofErr w:type="spellEnd"/>
     </w:p>
     <w:p>
-      <w:r>
-        <w:t>Description: This</w:t>
-      </w:r>
-      <w:r>
-        <w:t xml:space="preserve"> calorie counter is a way to count yo</w:t>
-      </w:r>
-      <w:r>
-        <w:t>ur daily caloric intake using an</w:t>
-      </w:r>
-      <w:r>
-        <w:t xml:space="preserve"> easy to use caloric counter. Calorie counting is an</w:t>
+      <w:pPr>
+        <w:rPr>
+          <w:rFonts w:ascii="Arial" w:hAnsi="Arial" w:cs="Arial"/>
+          <w:sz w:val="24"/>
+          <w:szCs w:val="24"/>
+        </w:rPr>
+      </w:pPr>
+      <w:r>
+        <w:rPr>
+          <w:rFonts w:ascii="Arial" w:hAnsi="Arial" w:cs="Arial"/>
+          <w:sz w:val="24"/>
+          <w:szCs w:val="24"/>
+        </w:rPr>
+        <w:t>Description: This calorie counter is a way to count your daily caloric intake using an easy to use caloric counter. Calorie counting is an easy way for you to manage your weight. By entering the macronutri</w:t>
       </w:r>
       <w:bookmarkStart w:id="0" w:name="_GoBack"/>
       <w:bookmarkEnd w:id="0"/>
       <w:r>
-        <w:t xml:space="preserve"> easy way for you to manage your weight.</w:t>
-      </w:r>
-      <w:r>
-        <w:t xml:space="preserve"> By entering the macronutrient goals and then manipulating them whenever you grab some grub you can easily keep track of your health and wellness goals.</w:t>
+        <w:rPr>
+          <w:rFonts w:ascii="Arial" w:hAnsi="Arial" w:cs="Arial"/>
+          <w:sz w:val="24"/>
+          <w:szCs w:val="24"/>
+        </w:rPr>
+        <w:t>ent goals and then manipulating them whenever you grab some grub you can easily keep track of your health and wellness goals.</w:t>
       </w:r>
     </w:p>
-    <w:p/>
+    <w:p>
+      <w:pPr>
+        <w:rPr>
+          <w:rFonts w:ascii="Arial" w:hAnsi="Arial" w:cs="Arial"/>
+          <w:sz w:val="24"/>
+          <w:szCs w:val="24"/>
+        </w:rPr>
+      </w:pPr>
+      <w:proofErr w:type="spellStart"/>
+      <w:r>
+        <w:rPr>
+          <w:rFonts w:ascii="Arial" w:hAnsi="Arial" w:cs="Arial"/>
+          <w:sz w:val="24"/>
+          <w:szCs w:val="24"/>
+        </w:rPr>
+        <w:t>GitHub</w:t>
+      </w:r>
+      <w:proofErr w:type="spellEnd"/>
+      <w:r>
+        <w:rPr>
+          <w:rFonts w:ascii="Arial" w:hAnsi="Arial" w:cs="Arial"/>
+          <w:sz w:val="24"/>
+          <w:szCs w:val="24"/>
+        </w:rPr>
+        <w:t xml:space="preserve"> Repository: </w:t>
+      </w:r>
+      <w:r>
+        <w:rPr>
+          <w:rFonts w:ascii="Arial" w:hAnsi="Arial" w:cs="Arial"/>
+          <w:sz w:val="24"/>
+          <w:szCs w:val="24"/>
+        </w:rPr>
+        <w:t xml:space="preserve">     </w:t>
+      </w:r>
+      <w:hyperlink r:id="rId5" w:history="1">
+        <w:r>
+          <w:rPr>
+            <w:rStyle w:val="Hyperlink"/>
+            <w:rFonts w:ascii="Arial" w:hAnsi="Arial" w:cs="Arial"/>
+            <w:sz w:val="24"/>
+            <w:szCs w:val="24"/>
+          </w:rPr>
+          <w:t>https://github.com/Jrijo/Macroz</w:t>
+        </w:r>
+      </w:hyperlink>
+    </w:p>
+    <w:p>
+      <w:pPr>
+        <w:rPr>
+          <w:rFonts w:ascii="Arial" w:hAnsi="Arial" w:cs="Arial"/>
+          <w:sz w:val="24"/>
+          <w:szCs w:val="24"/>
+        </w:rPr>
+      </w:pPr>
+      <w:r>
+        <w:rPr>
+          <w:rFonts w:ascii="Arial" w:hAnsi="Arial" w:cs="Arial"/>
+          <w:sz w:val="24"/>
+          <w:szCs w:val="24"/>
+        </w:rPr>
+        <w:t>Screenshots:</w:t>
+      </w:r>
+    </w:p>
+    <w:p>
+      <w:pPr>
+        <w:rPr>
+          <w:rFonts w:ascii="Arial" w:hAnsi="Arial" w:cs="Arial"/>
+          <w:sz w:val="24"/>
+          <w:szCs w:val="24"/>
+        </w:rPr>
+      </w:pPr>
+    </w:p>
+    <w:p>
+      <w:pPr>
+        <w:rPr>
+          <w:rFonts w:ascii="Arial" w:hAnsi="Arial" w:cs="Arial"/>
+          <w:sz w:val="24"/>
+          <w:szCs w:val="24"/>
+        </w:rPr>
+      </w:pPr>
+    </w:p>
     <w:sectPr>
       <w:pgSz w:w="12240" w:h="15840"/>
       <w:pgMar w:top="1440" w:right="1440" w:bottom="1440" w:left="1440" w:header="720" w:footer="720" w:gutter="0"/>
@@ -247,6 +381,17 @@
     <w:semiHidden/>
     <w:unhideWhenUsed/>
   </w:style>
+  <w:style w:type="character" w:styleId="Hyperlink">
+    <w:name w:val="Hyperlink"/>
+    <w:basedOn w:val="DefaultParagraphFont"/>
+    <w:uiPriority w:val="99"/>
+    <w:unhideWhenUsed/>
+    <w:rsid w:val="00570ED3"/>
+    <w:rPr>
+      <w:color w:val="0000FF" w:themeColor="hyperlink"/>
+      <w:u w:val="single"/>
+    </w:rPr>
+  </w:style>
 </w:styles>
 </file>
 
@@ -437,6 +582,17 @@
     <w:semiHidden/>
     <w:unhideWhenUsed/>
   </w:style>
+  <w:style w:type="character" w:styleId="Hyperlink">
+    <w:name w:val="Hyperlink"/>
+    <w:basedOn w:val="DefaultParagraphFont"/>
+    <w:uiPriority w:val="99"/>
+    <w:unhideWhenUsed/>
+    <w:rsid w:val="00570ED3"/>
+    <w:rPr>
+      <w:color w:val="0000FF" w:themeColor="hyperlink"/>
+      <w:u w:val="single"/>
+    </w:rPr>
+  </w:style>
 </w:styles>
 </file>
 

</xml_diff>

<commit_message>
Added folder for build.phonegap application and updated README file. GEOLOCATION finalized
</commit_message>
<xml_diff>
--- a/JRIJO_README.docx
+++ b/JRIJO_README.docx
@@ -8,16 +8,16 @@
         <w:rPr>
           <w:rFonts w:ascii="Arial" w:hAnsi="Arial" w:cs="Arial"/>
           <w:b/>
-          <w:sz w:val="24"/>
-          <w:szCs w:val="24"/>
+          <w:sz w:val="32"/>
+          <w:szCs w:val="32"/>
         </w:rPr>
       </w:pPr>
       <w:r>
         <w:rPr>
           <w:rFonts w:ascii="Arial" w:hAnsi="Arial" w:cs="Arial"/>
           <w:b/>
-          <w:sz w:val="24"/>
-          <w:szCs w:val="24"/>
+          <w:sz w:val="32"/>
+          <w:szCs w:val="32"/>
         </w:rPr>
         <w:t>IS322 Final Project</w:t>
       </w:r>
@@ -30,22 +30,101 @@
           <w:szCs w:val="24"/>
         </w:rPr>
       </w:pPr>
-      <w:r>
-        <w:rPr>
-          <w:rFonts w:ascii="Arial" w:hAnsi="Arial" w:cs="Arial"/>
-          <w:sz w:val="24"/>
-          <w:szCs w:val="24"/>
-        </w:rPr>
-        <w:t xml:space="preserve">Name: Jose </w:t>
+    </w:p>
+    <w:p>
+      <w:pPr>
+        <w:rPr>
+          <w:rFonts w:ascii="Arial" w:hAnsi="Arial" w:cs="Arial"/>
+          <w:sz w:val="24"/>
+          <w:szCs w:val="24"/>
+        </w:rPr>
+      </w:pPr>
+    </w:p>
+    <w:p>
+      <w:pPr>
+        <w:rPr>
+          <w:rFonts w:ascii="Arial" w:hAnsi="Arial" w:cs="Arial"/>
+          <w:sz w:val="24"/>
+          <w:szCs w:val="24"/>
+        </w:rPr>
+      </w:pPr>
+    </w:p>
+    <w:p>
+      <w:pPr>
+        <w:rPr>
+          <w:rFonts w:ascii="Arial" w:hAnsi="Arial" w:cs="Arial"/>
+          <w:sz w:val="32"/>
+          <w:szCs w:val="32"/>
+        </w:rPr>
+      </w:pPr>
+      <w:r>
+        <w:rPr>
+          <w:rFonts w:ascii="Arial" w:hAnsi="Arial" w:cs="Arial"/>
+          <w:sz w:val="32"/>
+          <w:szCs w:val="32"/>
+        </w:rPr>
+        <w:t>Name: Jos</w:t>
+      </w:r>
+      <w:r>
+        <w:rPr>
+          <w:rFonts w:ascii="Arial" w:hAnsi="Arial" w:cs="Arial"/>
+          <w:sz w:val="32"/>
+          <w:szCs w:val="32"/>
+        </w:rPr>
+        <w:t>é</w:t>
+      </w:r>
+      <w:r>
+        <w:rPr>
+          <w:rFonts w:ascii="Arial" w:hAnsi="Arial" w:cs="Arial"/>
+          <w:sz w:val="32"/>
+          <w:szCs w:val="32"/>
+        </w:rPr>
+        <w:t xml:space="preserve"> Rijo</w:t>
+      </w:r>
+    </w:p>
+    <w:p>
+      <w:pPr>
+        <w:rPr>
+          <w:rFonts w:ascii="Arial" w:hAnsi="Arial" w:cs="Arial"/>
+          <w:sz w:val="32"/>
+          <w:szCs w:val="32"/>
+        </w:rPr>
+      </w:pPr>
+    </w:p>
+    <w:p>
+      <w:pPr>
+        <w:rPr>
+          <w:rFonts w:ascii="Arial" w:hAnsi="Arial" w:cs="Arial"/>
+          <w:sz w:val="32"/>
+          <w:szCs w:val="32"/>
+        </w:rPr>
+      </w:pPr>
+      <w:r>
+        <w:rPr>
+          <w:rFonts w:ascii="Arial" w:hAnsi="Arial" w:cs="Arial"/>
+          <w:sz w:val="32"/>
+          <w:szCs w:val="32"/>
+        </w:rPr>
+        <w:t>App:</w:t>
+      </w:r>
+      <w:r>
+        <w:rPr>
+          <w:rFonts w:ascii="Arial" w:hAnsi="Arial" w:cs="Arial"/>
+          <w:b/>
+          <w:sz w:val="32"/>
+          <w:szCs w:val="32"/>
+        </w:rPr>
+        <w:t xml:space="preserve"> </w:t>
       </w:r>
       <w:proofErr w:type="spellStart"/>
       <w:r>
         <w:rPr>
           <w:rFonts w:ascii="Arial" w:hAnsi="Arial" w:cs="Arial"/>
-          <w:sz w:val="24"/>
-          <w:szCs w:val="24"/>
-        </w:rPr>
-        <w:t>Rijo</w:t>
+          <w:b/>
+          <w:sz w:val="32"/>
+          <w:szCs w:val="32"/>
+        </w:rPr>
+        <w:t>Macroz</w:t>
       </w:r>
       <w:proofErr w:type="spellEnd"/>
     </w:p>
@@ -53,87 +132,68 @@
       <w:pPr>
         <w:rPr>
           <w:rFonts w:ascii="Arial" w:hAnsi="Arial" w:cs="Arial"/>
-          <w:sz w:val="24"/>
-          <w:szCs w:val="24"/>
-        </w:rPr>
-      </w:pPr>
-      <w:r>
-        <w:rPr>
-          <w:rFonts w:ascii="Arial" w:hAnsi="Arial" w:cs="Arial"/>
-          <w:sz w:val="24"/>
-          <w:szCs w:val="24"/>
-        </w:rPr>
-        <w:t xml:space="preserve">App: </w:t>
-      </w:r>
+          <w:sz w:val="32"/>
+          <w:szCs w:val="32"/>
+        </w:rPr>
+      </w:pPr>
+    </w:p>
+    <w:p>
+      <w:pPr>
+        <w:rPr>
+          <w:rFonts w:ascii="Arial" w:hAnsi="Arial" w:cs="Arial"/>
+          <w:sz w:val="32"/>
+          <w:szCs w:val="32"/>
+        </w:rPr>
+      </w:pPr>
+      <w:r>
+        <w:rPr>
+          <w:rFonts w:ascii="Arial" w:hAnsi="Arial" w:cs="Arial"/>
+          <w:sz w:val="32"/>
+          <w:szCs w:val="32"/>
+        </w:rPr>
+        <w:t>Description: This calorie counter is a way to count your daily caloric intake using an easy to use caloric counter. Calorie counting is an easy way for you to manage your weight. By entering the macronutrient goals and then manipulating them whenever you grab some grub you can easily keep track of your health and wellness goals.</w:t>
+      </w:r>
+    </w:p>
+    <w:p>
+      <w:pPr>
+        <w:rPr>
+          <w:rFonts w:ascii="Arial" w:hAnsi="Arial" w:cs="Arial"/>
+          <w:sz w:val="32"/>
+          <w:szCs w:val="32"/>
+        </w:rPr>
+      </w:pPr>
+    </w:p>
+    <w:p>
+      <w:pPr>
+        <w:rPr>
+          <w:rFonts w:ascii="Arial" w:hAnsi="Arial" w:cs="Arial"/>
+          <w:sz w:val="32"/>
+          <w:szCs w:val="32"/>
+        </w:rPr>
+      </w:pPr>
       <w:proofErr w:type="spellStart"/>
       <w:r>
         <w:rPr>
           <w:rFonts w:ascii="Arial" w:hAnsi="Arial" w:cs="Arial"/>
-          <w:sz w:val="24"/>
-          <w:szCs w:val="24"/>
-        </w:rPr>
-        <w:t>Macroz</w:t>
+          <w:sz w:val="32"/>
+          <w:szCs w:val="32"/>
+        </w:rPr>
+        <w:t>GitHub</w:t>
       </w:r>
       <w:proofErr w:type="spellEnd"/>
-    </w:p>
-    <w:p>
-      <w:pPr>
-        <w:rPr>
-          <w:rFonts w:ascii="Arial" w:hAnsi="Arial" w:cs="Arial"/>
-          <w:sz w:val="24"/>
-          <w:szCs w:val="24"/>
-        </w:rPr>
-      </w:pPr>
-      <w:r>
-        <w:rPr>
-          <w:rFonts w:ascii="Arial" w:hAnsi="Arial" w:cs="Arial"/>
-          <w:sz w:val="24"/>
-          <w:szCs w:val="24"/>
-        </w:rPr>
-        <w:t>Description: This calorie counter is a way to count your daily caloric intake using an easy to use caloric counter. Calorie counting is an easy way for you to manage your weight. By entering the macronutri</w:t>
-      </w:r>
-      <w:bookmarkStart w:id="0" w:name="_GoBack"/>
-      <w:bookmarkEnd w:id="0"/>
-      <w:r>
-        <w:rPr>
-          <w:rFonts w:ascii="Arial" w:hAnsi="Arial" w:cs="Arial"/>
-          <w:sz w:val="24"/>
-          <w:szCs w:val="24"/>
-        </w:rPr>
-        <w:t>ent goals and then manipulating them whenever you grab some grub you can easily keep track of your health and wellness goals.</w:t>
-      </w:r>
-    </w:p>
-    <w:p>
-      <w:pPr>
-        <w:rPr>
-          <w:rFonts w:ascii="Arial" w:hAnsi="Arial" w:cs="Arial"/>
-          <w:sz w:val="24"/>
-          <w:szCs w:val="24"/>
-        </w:rPr>
-      </w:pPr>
-      <w:proofErr w:type="spellStart"/>
-      <w:r>
-        <w:rPr>
-          <w:rFonts w:ascii="Arial" w:hAnsi="Arial" w:cs="Arial"/>
-          <w:sz w:val="24"/>
-          <w:szCs w:val="24"/>
-        </w:rPr>
-        <w:t>GitHub</w:t>
-      </w:r>
-      <w:proofErr w:type="spellEnd"/>
-      <w:r>
-        <w:rPr>
-          <w:rFonts w:ascii="Arial" w:hAnsi="Arial" w:cs="Arial"/>
-          <w:sz w:val="24"/>
-          <w:szCs w:val="24"/>
+      <w:r>
+        <w:rPr>
+          <w:rFonts w:ascii="Arial" w:hAnsi="Arial" w:cs="Arial"/>
+          <w:sz w:val="32"/>
+          <w:szCs w:val="32"/>
         </w:rPr>
         <w:t xml:space="preserve"> Repository: </w:t>
       </w:r>
       <w:r>
         <w:rPr>
           <w:rFonts w:ascii="Arial" w:hAnsi="Arial" w:cs="Arial"/>
-          <w:sz w:val="24"/>
-          <w:szCs w:val="24"/>
+          <w:sz w:val="32"/>
+          <w:szCs w:val="32"/>
         </w:rPr>
         <w:t xml:space="preserve">     </w:t>
       </w:r>
@@ -142,8 +202,8 @@
           <w:rPr>
             <w:rStyle w:val="Hyperlink"/>
             <w:rFonts w:ascii="Arial" w:hAnsi="Arial" w:cs="Arial"/>
-            <w:sz w:val="24"/>
-            <w:szCs w:val="24"/>
+            <w:sz w:val="32"/>
+            <w:szCs w:val="32"/>
           </w:rPr>
           <w:t>https://github.com/Jrijo/Macroz</w:t>
         </w:r>
@@ -163,26 +223,1326 @@
           <w:sz w:val="24"/>
           <w:szCs w:val="24"/>
         </w:rPr>
+        <w:br w:type="page"/>
+      </w:r>
+    </w:p>
+    <w:p>
+      <w:pPr>
+        <w:rPr>
+          <w:rFonts w:ascii="Arial" w:hAnsi="Arial" w:cs="Arial"/>
+          <w:sz w:val="24"/>
+          <w:szCs w:val="24"/>
+        </w:rPr>
+      </w:pPr>
+    </w:p>
+    <w:p>
+      <w:pPr>
+        <w:rPr>
+          <w:rFonts w:ascii="Arial" w:hAnsi="Arial" w:cs="Arial"/>
+          <w:sz w:val="24"/>
+          <w:szCs w:val="24"/>
+        </w:rPr>
+      </w:pPr>
+      <w:r>
+        <w:rPr>
+          <w:rFonts w:ascii="Arial" w:hAnsi="Arial" w:cs="Arial"/>
+          <w:sz w:val="24"/>
+          <w:szCs w:val="24"/>
+        </w:rPr>
         <w:t>Screenshots:</w:t>
       </w:r>
     </w:p>
     <w:p>
       <w:pPr>
-        <w:rPr>
-          <w:rFonts w:ascii="Arial" w:hAnsi="Arial" w:cs="Arial"/>
-          <w:sz w:val="24"/>
-          <w:szCs w:val="24"/>
-        </w:rPr>
-      </w:pPr>
-    </w:p>
-    <w:p>
-      <w:pPr>
-        <w:rPr>
-          <w:rFonts w:ascii="Arial" w:hAnsi="Arial" w:cs="Arial"/>
-          <w:sz w:val="24"/>
-          <w:szCs w:val="24"/>
-        </w:rPr>
-      </w:pPr>
+        <w:jc w:val="center"/>
+        <w:rPr>
+          <w:rFonts w:ascii="Arial" w:hAnsi="Arial" w:cs="Arial"/>
+          <w:sz w:val="24"/>
+          <w:szCs w:val="24"/>
+        </w:rPr>
+      </w:pPr>
+      <w:r>
+        <w:rPr>
+          <w:rFonts w:ascii="Arial" w:hAnsi="Arial" w:cs="Arial"/>
+          <w:noProof/>
+          <w:sz w:val="24"/>
+          <w:szCs w:val="24"/>
+        </w:rPr>
+        <w:drawing>
+          <wp:inline distT="0" distB="0" distL="0" distR="0" wp14:anchorId="253F1DAF" wp14:editId="016286B0">
+            <wp:extent cx="3590261" cy="6379535"/>
+            <wp:effectExtent l="0" t="0" r="0" b="2540"/>
+            <wp:docPr id="1" name="Picture 1" descr="https://i.groupme.com/720x1280.png.c8d7bb60bc150131215722000ae709ce.large"/>
+            <wp:cNvGraphicFramePr>
+              <a:graphicFrameLocks xmlns:a="http://schemas.openxmlformats.org/drawingml/2006/main" noChangeAspect="1"/>
+            </wp:cNvGraphicFramePr>
+            <a:graphic xmlns:a="http://schemas.openxmlformats.org/drawingml/2006/main">
+              <a:graphicData uri="http://schemas.openxmlformats.org/drawingml/2006/picture">
+                <pic:pic xmlns:pic="http://schemas.openxmlformats.org/drawingml/2006/picture">
+                  <pic:nvPicPr>
+                    <pic:cNvPr id="0" name="Picture 2" descr="https://i.groupme.com/720x1280.png.c8d7bb60bc150131215722000ae709ce.large"/>
+                    <pic:cNvPicPr>
+                      <a:picLocks noChangeAspect="1" noChangeArrowheads="1"/>
+                    </pic:cNvPicPr>
+                  </pic:nvPicPr>
+                  <pic:blipFill>
+                    <a:blip r:embed="rId6">
+                      <a:extLst>
+                        <a:ext uri="{28A0092B-C50C-407E-A947-70E740481C1C}">
+                          <a14:useLocalDpi xmlns:a14="http://schemas.microsoft.com/office/drawing/2010/main" val="0"/>
+                        </a:ext>
+                      </a:extLst>
+                    </a:blip>
+                    <a:srcRect/>
+                    <a:stretch>
+                      <a:fillRect/>
+                    </a:stretch>
+                  </pic:blipFill>
+                  <pic:spPr bwMode="auto">
+                    <a:xfrm>
+                      <a:off x="0" y="0"/>
+                      <a:ext cx="3594716" cy="6387451"/>
+                    </a:xfrm>
+                    <a:prstGeom prst="rect">
+                      <a:avLst/>
+                    </a:prstGeom>
+                    <a:noFill/>
+                    <a:ln>
+                      <a:noFill/>
+                    </a:ln>
+                  </pic:spPr>
+                </pic:pic>
+              </a:graphicData>
+            </a:graphic>
+          </wp:inline>
+        </w:drawing>
+      </w:r>
+    </w:p>
+    <w:p>
+      <w:pPr>
+        <w:rPr>
+          <w:rFonts w:ascii="Arial" w:hAnsi="Arial" w:cs="Arial"/>
+          <w:sz w:val="24"/>
+          <w:szCs w:val="24"/>
+        </w:rPr>
+      </w:pPr>
+      <w:r>
+        <w:rPr>
+          <w:rFonts w:ascii="Arial" w:hAnsi="Arial" w:cs="Arial"/>
+          <w:b/>
+          <w:sz w:val="24"/>
+          <w:szCs w:val="24"/>
+        </w:rPr>
+        <w:t>Home Page</w:t>
+      </w:r>
+    </w:p>
+    <w:p>
+      <w:pPr>
+        <w:rPr>
+          <w:rFonts w:ascii="Arial" w:hAnsi="Arial" w:cs="Arial"/>
+          <w:sz w:val="24"/>
+          <w:szCs w:val="24"/>
+        </w:rPr>
+      </w:pPr>
+      <w:r>
+        <w:rPr>
+          <w:rFonts w:ascii="Arial" w:hAnsi="Arial" w:cs="Arial"/>
+          <w:sz w:val="24"/>
+          <w:szCs w:val="24"/>
+        </w:rPr>
+        <w:t xml:space="preserve">This page will display the default </w:t>
+      </w:r>
+      <w:r>
+        <w:rPr>
+          <w:rFonts w:ascii="Arial" w:hAnsi="Arial" w:cs="Arial"/>
+          <w:sz w:val="24"/>
+          <w:szCs w:val="24"/>
+        </w:rPr>
+        <w:t>Calorie and M</w:t>
+      </w:r>
+      <w:r>
+        <w:rPr>
+          <w:rFonts w:ascii="Arial" w:hAnsi="Arial" w:cs="Arial"/>
+          <w:sz w:val="24"/>
+          <w:szCs w:val="24"/>
+        </w:rPr>
+        <w:t xml:space="preserve">acronutrient information for the user on that day. This screen will update accordingly when </w:t>
+      </w:r>
+      <w:proofErr w:type="spellStart"/>
+      <w:r>
+        <w:rPr>
+          <w:rFonts w:ascii="Arial" w:hAnsi="Arial" w:cs="Arial"/>
+          <w:sz w:val="24"/>
+          <w:szCs w:val="24"/>
+        </w:rPr>
+        <w:t>Macroz</w:t>
+      </w:r>
+      <w:proofErr w:type="spellEnd"/>
+      <w:r>
+        <w:rPr>
+          <w:rFonts w:ascii="Arial" w:hAnsi="Arial" w:cs="Arial"/>
+          <w:sz w:val="24"/>
+          <w:szCs w:val="24"/>
+        </w:rPr>
+        <w:t xml:space="preserve"> are Added or when Goals are </w:t>
+      </w:r>
+      <w:proofErr w:type="gramStart"/>
+      <w:r>
+        <w:rPr>
+          <w:rFonts w:ascii="Arial" w:hAnsi="Arial" w:cs="Arial"/>
+          <w:sz w:val="24"/>
+          <w:szCs w:val="24"/>
+        </w:rPr>
+        <w:t>Updated</w:t>
+      </w:r>
+      <w:proofErr w:type="gramEnd"/>
+      <w:r>
+        <w:rPr>
+          <w:rFonts w:ascii="Arial" w:hAnsi="Arial" w:cs="Arial"/>
+          <w:sz w:val="24"/>
+          <w:szCs w:val="24"/>
+        </w:rPr>
+        <w:t>.</w:t>
+      </w:r>
+    </w:p>
+    <w:p>
+      <w:pPr>
+        <w:jc w:val="center"/>
+        <w:rPr>
+          <w:rFonts w:ascii="Arial" w:hAnsi="Arial" w:cs="Arial"/>
+          <w:sz w:val="24"/>
+          <w:szCs w:val="24"/>
+        </w:rPr>
+      </w:pPr>
+      <w:r>
+        <w:rPr>
+          <w:rFonts w:ascii="Arial" w:hAnsi="Arial" w:cs="Arial"/>
+          <w:noProof/>
+          <w:sz w:val="24"/>
+          <w:szCs w:val="24"/>
+        </w:rPr>
+        <w:lastRenderedPageBreak/>
+        <w:drawing>
+          <wp:inline distT="0" distB="0" distL="0" distR="0" wp14:anchorId="3BD5C5AF" wp14:editId="130DA9D0">
+            <wp:extent cx="3727887" cy="6624084"/>
+            <wp:effectExtent l="0" t="0" r="6350" b="5715"/>
+            <wp:docPr id="3" name="Picture 3" descr="https://i.groupme.com/720x1280.png.d30b78d0bc1501317de922000a668db8.large"/>
+            <wp:cNvGraphicFramePr>
+              <a:graphicFrameLocks xmlns:a="http://schemas.openxmlformats.org/drawingml/2006/main" noChangeAspect="1"/>
+            </wp:cNvGraphicFramePr>
+            <a:graphic xmlns:a="http://schemas.openxmlformats.org/drawingml/2006/main">
+              <a:graphicData uri="http://schemas.openxmlformats.org/drawingml/2006/picture">
+                <pic:pic xmlns:pic="http://schemas.openxmlformats.org/drawingml/2006/picture">
+                  <pic:nvPicPr>
+                    <pic:cNvPr id="0" name="Picture 3" descr="https://i.groupme.com/720x1280.png.d30b78d0bc1501317de922000a668db8.large"/>
+                    <pic:cNvPicPr>
+                      <a:picLocks noChangeAspect="1" noChangeArrowheads="1"/>
+                    </pic:cNvPicPr>
+                  </pic:nvPicPr>
+                  <pic:blipFill>
+                    <a:blip r:embed="rId7">
+                      <a:extLst>
+                        <a:ext uri="{28A0092B-C50C-407E-A947-70E740481C1C}">
+                          <a14:useLocalDpi xmlns:a14="http://schemas.microsoft.com/office/drawing/2010/main" val="0"/>
+                        </a:ext>
+                      </a:extLst>
+                    </a:blip>
+                    <a:srcRect/>
+                    <a:stretch>
+                      <a:fillRect/>
+                    </a:stretch>
+                  </pic:blipFill>
+                  <pic:spPr bwMode="auto">
+                    <a:xfrm>
+                      <a:off x="0" y="0"/>
+                      <a:ext cx="3727887" cy="6624084"/>
+                    </a:xfrm>
+                    <a:prstGeom prst="rect">
+                      <a:avLst/>
+                    </a:prstGeom>
+                    <a:noFill/>
+                    <a:ln>
+                      <a:noFill/>
+                    </a:ln>
+                  </pic:spPr>
+                </pic:pic>
+              </a:graphicData>
+            </a:graphic>
+          </wp:inline>
+        </w:drawing>
+      </w:r>
+    </w:p>
+    <w:p>
+      <w:pPr>
+        <w:rPr>
+          <w:rFonts w:ascii="Arial" w:hAnsi="Arial" w:cs="Arial"/>
+          <w:b/>
+          <w:sz w:val="24"/>
+          <w:szCs w:val="24"/>
+        </w:rPr>
+      </w:pPr>
+      <w:r>
+        <w:rPr>
+          <w:rFonts w:ascii="Arial" w:hAnsi="Arial" w:cs="Arial"/>
+          <w:b/>
+          <w:sz w:val="24"/>
+          <w:szCs w:val="24"/>
+        </w:rPr>
+        <w:t xml:space="preserve">Adding </w:t>
+      </w:r>
+      <w:proofErr w:type="spellStart"/>
+      <w:r>
+        <w:rPr>
+          <w:rFonts w:ascii="Arial" w:hAnsi="Arial" w:cs="Arial"/>
+          <w:b/>
+          <w:sz w:val="24"/>
+          <w:szCs w:val="24"/>
+        </w:rPr>
+        <w:t>Macroz</w:t>
+      </w:r>
+      <w:proofErr w:type="spellEnd"/>
+    </w:p>
+    <w:p>
+      <w:pPr>
+        <w:rPr>
+          <w:rFonts w:ascii="Arial" w:hAnsi="Arial" w:cs="Arial"/>
+          <w:sz w:val="24"/>
+          <w:szCs w:val="24"/>
+        </w:rPr>
+      </w:pPr>
+      <w:r>
+        <w:rPr>
+          <w:rFonts w:ascii="Arial" w:hAnsi="Arial" w:cs="Arial"/>
+          <w:sz w:val="24"/>
+          <w:szCs w:val="24"/>
+        </w:rPr>
+        <w:t xml:space="preserve">This page allows the user to add </w:t>
+      </w:r>
+      <w:proofErr w:type="spellStart"/>
+      <w:r>
+        <w:rPr>
+          <w:rFonts w:ascii="Arial" w:hAnsi="Arial" w:cs="Arial"/>
+          <w:sz w:val="24"/>
+          <w:szCs w:val="24"/>
+        </w:rPr>
+        <w:t>Macroz</w:t>
+      </w:r>
+      <w:proofErr w:type="spellEnd"/>
+      <w:r>
+        <w:rPr>
+          <w:rFonts w:ascii="Arial" w:hAnsi="Arial" w:cs="Arial"/>
+          <w:sz w:val="24"/>
+          <w:szCs w:val="24"/>
+        </w:rPr>
+        <w:t xml:space="preserve"> to their daily intake. This information would be taken from the nutrition label from whatever food they may be eating. All of these values are subtracted from the total remaining</w:t>
+      </w:r>
+      <w:r>
+        <w:rPr>
+          <w:rFonts w:ascii="Arial" w:hAnsi="Arial" w:cs="Arial"/>
+          <w:sz w:val="24"/>
+          <w:szCs w:val="24"/>
+        </w:rPr>
+        <w:t xml:space="preserve"> C</w:t>
+      </w:r>
+      <w:r>
+        <w:rPr>
+          <w:rFonts w:ascii="Arial" w:hAnsi="Arial" w:cs="Arial"/>
+          <w:sz w:val="24"/>
+          <w:szCs w:val="24"/>
+        </w:rPr>
+        <w:t>alo</w:t>
+      </w:r>
+      <w:r>
+        <w:rPr>
+          <w:rFonts w:ascii="Arial" w:hAnsi="Arial" w:cs="Arial"/>
+          <w:sz w:val="24"/>
+          <w:szCs w:val="24"/>
+        </w:rPr>
+        <w:t xml:space="preserve">ries and </w:t>
+      </w:r>
+      <w:proofErr w:type="spellStart"/>
+      <w:r>
+        <w:rPr>
+          <w:rFonts w:ascii="Arial" w:hAnsi="Arial" w:cs="Arial"/>
+          <w:sz w:val="24"/>
+          <w:szCs w:val="24"/>
+        </w:rPr>
+        <w:t>Macroz</w:t>
+      </w:r>
+      <w:proofErr w:type="spellEnd"/>
+      <w:r>
+        <w:rPr>
+          <w:rFonts w:ascii="Arial" w:hAnsi="Arial" w:cs="Arial"/>
+          <w:sz w:val="24"/>
+          <w:szCs w:val="24"/>
+        </w:rPr>
+        <w:t xml:space="preserve"> on the Home Page</w:t>
+      </w:r>
+      <w:r>
+        <w:rPr>
+          <w:rFonts w:ascii="Arial" w:hAnsi="Arial" w:cs="Arial"/>
+          <w:sz w:val="24"/>
+          <w:szCs w:val="24"/>
+        </w:rPr>
+        <w:t xml:space="preserve"> and updated to be kept for the rest of the day.</w:t>
+      </w:r>
+      <w:r>
+        <w:rPr>
+          <w:rFonts w:ascii="Arial" w:hAnsi="Arial" w:cs="Arial"/>
+          <w:sz w:val="24"/>
+          <w:szCs w:val="24"/>
+        </w:rPr>
+        <w:t xml:space="preserve"> </w:t>
+      </w:r>
+      <w:r>
+        <w:rPr>
+          <w:rFonts w:ascii="Arial" w:hAnsi="Arial" w:cs="Arial"/>
+          <w:sz w:val="24"/>
+          <w:szCs w:val="24"/>
+        </w:rPr>
+        <w:t>(</w:t>
+      </w:r>
+      <w:proofErr w:type="gramStart"/>
+      <w:r>
+        <w:rPr>
+          <w:rFonts w:ascii="Arial" w:hAnsi="Arial" w:cs="Arial"/>
+          <w:sz w:val="24"/>
+          <w:szCs w:val="24"/>
+        </w:rPr>
+        <w:t>an</w:t>
+      </w:r>
+      <w:proofErr w:type="gramEnd"/>
+      <w:r>
+        <w:rPr>
+          <w:rFonts w:ascii="Arial" w:hAnsi="Arial" w:cs="Arial"/>
+          <w:sz w:val="24"/>
+          <w:szCs w:val="24"/>
+        </w:rPr>
+        <w:t xml:space="preserve"> alert is triggered when the ‘</w:t>
+      </w:r>
+      <w:r>
+        <w:rPr>
+          <w:rFonts w:ascii="Arial" w:hAnsi="Arial" w:cs="Arial"/>
+          <w:i/>
+          <w:sz w:val="24"/>
+          <w:szCs w:val="24"/>
+        </w:rPr>
+        <w:t xml:space="preserve">Add </w:t>
+      </w:r>
+      <w:proofErr w:type="spellStart"/>
+      <w:r>
+        <w:rPr>
+          <w:rFonts w:ascii="Arial" w:hAnsi="Arial" w:cs="Arial"/>
+          <w:i/>
+          <w:sz w:val="24"/>
+          <w:szCs w:val="24"/>
+        </w:rPr>
+        <w:t>Macroz</w:t>
+      </w:r>
+      <w:proofErr w:type="spellEnd"/>
+      <w:r>
+        <w:rPr>
+          <w:rFonts w:ascii="Arial" w:hAnsi="Arial" w:cs="Arial"/>
+          <w:sz w:val="24"/>
+          <w:szCs w:val="24"/>
+        </w:rPr>
+        <w:t>’ button is touched.</w:t>
+      </w:r>
+    </w:p>
+    <w:p>
+      <w:pPr>
+        <w:jc w:val="center"/>
+        <w:rPr>
+          <w:rFonts w:ascii="Arial" w:hAnsi="Arial" w:cs="Arial"/>
+          <w:sz w:val="24"/>
+          <w:szCs w:val="24"/>
+        </w:rPr>
+      </w:pPr>
+      <w:r>
+        <w:rPr>
+          <w:rFonts w:ascii="Arial" w:hAnsi="Arial" w:cs="Arial"/>
+          <w:sz w:val="24"/>
+          <w:szCs w:val="24"/>
+        </w:rPr>
+        <w:br w:type="page"/>
+      </w:r>
+      <w:r>
+        <w:rPr>
+          <w:rFonts w:ascii="Arial" w:hAnsi="Arial" w:cs="Arial"/>
+          <w:noProof/>
+          <w:sz w:val="24"/>
+          <w:szCs w:val="24"/>
+        </w:rPr>
+        <w:lastRenderedPageBreak/>
+        <w:drawing>
+          <wp:inline distT="0" distB="0" distL="0" distR="0" wp14:anchorId="0E384A56" wp14:editId="20887A72">
+            <wp:extent cx="4128799" cy="7336465"/>
+            <wp:effectExtent l="0" t="0" r="5080" b="0"/>
+            <wp:docPr id="4" name="Picture 4" descr="https://i.groupme.com/720x1280.png.dd2f4880bc1501317dea22000a668db8.large"/>
+            <wp:cNvGraphicFramePr>
+              <a:graphicFrameLocks xmlns:a="http://schemas.openxmlformats.org/drawingml/2006/main" noChangeAspect="1"/>
+            </wp:cNvGraphicFramePr>
+            <a:graphic xmlns:a="http://schemas.openxmlformats.org/drawingml/2006/main">
+              <a:graphicData uri="http://schemas.openxmlformats.org/drawingml/2006/picture">
+                <pic:pic xmlns:pic="http://schemas.openxmlformats.org/drawingml/2006/picture">
+                  <pic:nvPicPr>
+                    <pic:cNvPr id="0" name="Picture 5" descr="https://i.groupme.com/720x1280.png.dd2f4880bc1501317dea22000a668db8.large"/>
+                    <pic:cNvPicPr>
+                      <a:picLocks noChangeAspect="1" noChangeArrowheads="1"/>
+                    </pic:cNvPicPr>
+                  </pic:nvPicPr>
+                  <pic:blipFill>
+                    <a:blip r:embed="rId8">
+                      <a:extLst>
+                        <a:ext uri="{28A0092B-C50C-407E-A947-70E740481C1C}">
+                          <a14:useLocalDpi xmlns:a14="http://schemas.microsoft.com/office/drawing/2010/main" val="0"/>
+                        </a:ext>
+                      </a:extLst>
+                    </a:blip>
+                    <a:srcRect/>
+                    <a:stretch>
+                      <a:fillRect/>
+                    </a:stretch>
+                  </pic:blipFill>
+                  <pic:spPr bwMode="auto">
+                    <a:xfrm>
+                      <a:off x="0" y="0"/>
+                      <a:ext cx="4132809" cy="7343591"/>
+                    </a:xfrm>
+                    <a:prstGeom prst="rect">
+                      <a:avLst/>
+                    </a:prstGeom>
+                    <a:noFill/>
+                    <a:ln>
+                      <a:noFill/>
+                    </a:ln>
+                  </pic:spPr>
+                </pic:pic>
+              </a:graphicData>
+            </a:graphic>
+          </wp:inline>
+        </w:drawing>
+      </w:r>
+    </w:p>
+    <w:p>
+      <w:pPr>
+        <w:rPr>
+          <w:rFonts w:ascii="Arial" w:hAnsi="Arial" w:cs="Arial"/>
+          <w:sz w:val="24"/>
+          <w:szCs w:val="24"/>
+        </w:rPr>
+      </w:pPr>
+      <w:r>
+        <w:rPr>
+          <w:rFonts w:ascii="Arial" w:hAnsi="Arial" w:cs="Arial"/>
+          <w:b/>
+          <w:sz w:val="24"/>
+          <w:szCs w:val="24"/>
+        </w:rPr>
+        <w:t xml:space="preserve">Add </w:t>
+      </w:r>
+      <w:proofErr w:type="spellStart"/>
+      <w:r>
+        <w:rPr>
+          <w:rFonts w:ascii="Arial" w:hAnsi="Arial" w:cs="Arial"/>
+          <w:b/>
+          <w:sz w:val="24"/>
+          <w:szCs w:val="24"/>
+        </w:rPr>
+        <w:t>Macroz</w:t>
+      </w:r>
+      <w:proofErr w:type="spellEnd"/>
+      <w:r>
+        <w:rPr>
+          <w:rFonts w:ascii="Arial" w:hAnsi="Arial" w:cs="Arial"/>
+          <w:b/>
+          <w:sz w:val="24"/>
+          <w:szCs w:val="24"/>
+        </w:rPr>
+        <w:t xml:space="preserve"> </w:t>
+      </w:r>
+      <w:r>
+        <w:rPr>
+          <w:rFonts w:ascii="Arial" w:hAnsi="Arial" w:cs="Arial"/>
+          <w:sz w:val="24"/>
+          <w:szCs w:val="24"/>
+        </w:rPr>
+        <w:t>[confirmation alert]</w:t>
+      </w:r>
+    </w:p>
+    <w:p>
+      <w:pPr>
+        <w:rPr>
+          <w:rFonts w:ascii="Arial" w:hAnsi="Arial" w:cs="Arial"/>
+          <w:sz w:val="24"/>
+          <w:szCs w:val="24"/>
+        </w:rPr>
+      </w:pPr>
+      <w:r>
+        <w:rPr>
+          <w:rFonts w:ascii="Arial" w:hAnsi="Arial" w:cs="Arial"/>
+          <w:sz w:val="24"/>
+          <w:szCs w:val="24"/>
+        </w:rPr>
+        <w:t xml:space="preserve">This window will display the new values for the day after the Calories and </w:t>
+      </w:r>
+      <w:proofErr w:type="spellStart"/>
+      <w:r>
+        <w:rPr>
+          <w:rFonts w:ascii="Arial" w:hAnsi="Arial" w:cs="Arial"/>
+          <w:sz w:val="24"/>
+          <w:szCs w:val="24"/>
+        </w:rPr>
+        <w:t>Macroz</w:t>
+      </w:r>
+      <w:proofErr w:type="spellEnd"/>
+      <w:r>
+        <w:rPr>
+          <w:rFonts w:ascii="Arial" w:hAnsi="Arial" w:cs="Arial"/>
+          <w:sz w:val="24"/>
+          <w:szCs w:val="24"/>
+        </w:rPr>
+        <w:t xml:space="preserve"> have been calculated.</w:t>
+      </w:r>
+    </w:p>
+    <w:p>
+      <w:pPr>
+        <w:jc w:val="center"/>
+        <w:rPr>
+          <w:rFonts w:ascii="Arial" w:hAnsi="Arial" w:cs="Arial"/>
+          <w:sz w:val="24"/>
+          <w:szCs w:val="24"/>
+        </w:rPr>
+      </w:pPr>
+      <w:r>
+        <w:rPr>
+          <w:rFonts w:ascii="Arial" w:hAnsi="Arial" w:cs="Arial"/>
+          <w:sz w:val="24"/>
+          <w:szCs w:val="24"/>
+        </w:rPr>
+        <w:br w:type="page"/>
+      </w:r>
+      <w:r>
+        <w:rPr>
+          <w:rFonts w:ascii="Arial" w:hAnsi="Arial" w:cs="Arial"/>
+          <w:noProof/>
+          <w:sz w:val="24"/>
+          <w:szCs w:val="24"/>
+        </w:rPr>
+        <w:lastRenderedPageBreak/>
+        <w:drawing>
+          <wp:inline distT="0" distB="0" distL="0" distR="0" wp14:anchorId="2ECE198B" wp14:editId="33B6B0D4">
+            <wp:extent cx="4146698" cy="7368268"/>
+            <wp:effectExtent l="0" t="0" r="6350" b="4445"/>
+            <wp:docPr id="9" name="Picture 9" descr="https://i.groupme.com/720x1280.png.ef731cc0bc150131f61122000b34044c.large"/>
+            <wp:cNvGraphicFramePr>
+              <a:graphicFrameLocks xmlns:a="http://schemas.openxmlformats.org/drawingml/2006/main" noChangeAspect="1"/>
+            </wp:cNvGraphicFramePr>
+            <a:graphic xmlns:a="http://schemas.openxmlformats.org/drawingml/2006/main">
+              <a:graphicData uri="http://schemas.openxmlformats.org/drawingml/2006/picture">
+                <pic:pic xmlns:pic="http://schemas.openxmlformats.org/drawingml/2006/picture">
+                  <pic:nvPicPr>
+                    <pic:cNvPr id="0" name="Picture 2" descr="https://i.groupme.com/720x1280.png.ef731cc0bc150131f61122000b34044c.large"/>
+                    <pic:cNvPicPr>
+                      <a:picLocks noChangeAspect="1" noChangeArrowheads="1"/>
+                    </pic:cNvPicPr>
+                  </pic:nvPicPr>
+                  <pic:blipFill>
+                    <a:blip r:embed="rId9">
+                      <a:extLst>
+                        <a:ext uri="{28A0092B-C50C-407E-A947-70E740481C1C}">
+                          <a14:useLocalDpi xmlns:a14="http://schemas.microsoft.com/office/drawing/2010/main" val="0"/>
+                        </a:ext>
+                      </a:extLst>
+                    </a:blip>
+                    <a:srcRect/>
+                    <a:stretch>
+                      <a:fillRect/>
+                    </a:stretch>
+                  </pic:blipFill>
+                  <pic:spPr bwMode="auto">
+                    <a:xfrm>
+                      <a:off x="0" y="0"/>
+                      <a:ext cx="4152987" cy="7379444"/>
+                    </a:xfrm>
+                    <a:prstGeom prst="rect">
+                      <a:avLst/>
+                    </a:prstGeom>
+                    <a:noFill/>
+                    <a:ln>
+                      <a:noFill/>
+                    </a:ln>
+                  </pic:spPr>
+                </pic:pic>
+              </a:graphicData>
+            </a:graphic>
+          </wp:inline>
+        </w:drawing>
+      </w:r>
+    </w:p>
+    <w:p>
+      <w:pPr>
+        <w:rPr>
+          <w:rFonts w:ascii="Arial" w:hAnsi="Arial" w:cs="Arial"/>
+          <w:sz w:val="24"/>
+          <w:szCs w:val="24"/>
+        </w:rPr>
+      </w:pPr>
+      <w:r>
+        <w:rPr>
+          <w:rFonts w:ascii="Arial" w:hAnsi="Arial" w:cs="Arial"/>
+          <w:b/>
+          <w:sz w:val="24"/>
+          <w:szCs w:val="24"/>
+        </w:rPr>
+        <w:t xml:space="preserve">Home Page </w:t>
+      </w:r>
+      <w:r>
+        <w:rPr>
+          <w:rFonts w:ascii="Arial" w:hAnsi="Arial" w:cs="Arial"/>
+          <w:sz w:val="24"/>
+          <w:szCs w:val="24"/>
+        </w:rPr>
+        <w:t xml:space="preserve">[After </w:t>
+      </w:r>
+      <w:proofErr w:type="spellStart"/>
+      <w:r>
+        <w:rPr>
+          <w:rFonts w:ascii="Arial" w:hAnsi="Arial" w:cs="Arial"/>
+          <w:sz w:val="24"/>
+          <w:szCs w:val="24"/>
+        </w:rPr>
+        <w:t>Macroz</w:t>
+      </w:r>
+      <w:proofErr w:type="spellEnd"/>
+      <w:r>
+        <w:rPr>
+          <w:rFonts w:ascii="Arial" w:hAnsi="Arial" w:cs="Arial"/>
+          <w:sz w:val="24"/>
+          <w:szCs w:val="24"/>
+        </w:rPr>
+        <w:t xml:space="preserve"> have been </w:t>
+      </w:r>
+      <w:r>
+        <w:rPr>
+          <w:rFonts w:ascii="Arial" w:hAnsi="Arial" w:cs="Arial"/>
+          <w:sz w:val="24"/>
+          <w:szCs w:val="24"/>
+        </w:rPr>
+        <w:t>Added</w:t>
+      </w:r>
+      <w:r>
+        <w:rPr>
+          <w:rFonts w:ascii="Arial" w:hAnsi="Arial" w:cs="Arial"/>
+          <w:sz w:val="24"/>
+          <w:szCs w:val="24"/>
+        </w:rPr>
+        <w:t>]</w:t>
+      </w:r>
+    </w:p>
+    <w:p>
+      <w:pPr>
+        <w:rPr>
+          <w:rFonts w:ascii="Arial" w:hAnsi="Arial" w:cs="Arial"/>
+          <w:sz w:val="24"/>
+          <w:szCs w:val="24"/>
+        </w:rPr>
+      </w:pPr>
+    </w:p>
+    <w:p>
+      <w:pPr>
+        <w:jc w:val="center"/>
+        <w:rPr>
+          <w:rFonts w:ascii="Arial" w:hAnsi="Arial" w:cs="Arial"/>
+          <w:sz w:val="24"/>
+          <w:szCs w:val="24"/>
+        </w:rPr>
+      </w:pPr>
+      <w:r>
+        <w:rPr>
+          <w:rFonts w:ascii="Arial" w:hAnsi="Arial" w:cs="Arial"/>
+          <w:sz w:val="24"/>
+          <w:szCs w:val="24"/>
+        </w:rPr>
+        <w:br w:type="page"/>
+      </w:r>
+      <w:r>
+        <w:rPr>
+          <w:rFonts w:ascii="Arial" w:hAnsi="Arial" w:cs="Arial"/>
+          <w:noProof/>
+          <w:sz w:val="24"/>
+          <w:szCs w:val="24"/>
+        </w:rPr>
+        <w:lastRenderedPageBreak/>
+        <w:drawing>
+          <wp:inline distT="0" distB="0" distL="0" distR="0" wp14:anchorId="02AA8BDD" wp14:editId="63C43E67">
+            <wp:extent cx="3895433" cy="6921796"/>
+            <wp:effectExtent l="0" t="0" r="0" b="0"/>
+            <wp:docPr id="6" name="Picture 6" descr="https://i.groupme.com/720x1280.png.03167940bc16013176eb22000b340376.large"/>
+            <wp:cNvGraphicFramePr>
+              <a:graphicFrameLocks xmlns:a="http://schemas.openxmlformats.org/drawingml/2006/main" noChangeAspect="1"/>
+            </wp:cNvGraphicFramePr>
+            <a:graphic xmlns:a="http://schemas.openxmlformats.org/drawingml/2006/main">
+              <a:graphicData uri="http://schemas.openxmlformats.org/drawingml/2006/picture">
+                <pic:pic xmlns:pic="http://schemas.openxmlformats.org/drawingml/2006/picture">
+                  <pic:nvPicPr>
+                    <pic:cNvPr id="0" name="Picture 8" descr="https://i.groupme.com/720x1280.png.03167940bc16013176eb22000b340376.large"/>
+                    <pic:cNvPicPr>
+                      <a:picLocks noChangeAspect="1" noChangeArrowheads="1"/>
+                    </pic:cNvPicPr>
+                  </pic:nvPicPr>
+                  <pic:blipFill>
+                    <a:blip r:embed="rId10">
+                      <a:extLst>
+                        <a:ext uri="{28A0092B-C50C-407E-A947-70E740481C1C}">
+                          <a14:useLocalDpi xmlns:a14="http://schemas.microsoft.com/office/drawing/2010/main" val="0"/>
+                        </a:ext>
+                      </a:extLst>
+                    </a:blip>
+                    <a:srcRect/>
+                    <a:stretch>
+                      <a:fillRect/>
+                    </a:stretch>
+                  </pic:blipFill>
+                  <pic:spPr bwMode="auto">
+                    <a:xfrm>
+                      <a:off x="0" y="0"/>
+                      <a:ext cx="3894791" cy="6920656"/>
+                    </a:xfrm>
+                    <a:prstGeom prst="rect">
+                      <a:avLst/>
+                    </a:prstGeom>
+                    <a:noFill/>
+                    <a:ln>
+                      <a:noFill/>
+                    </a:ln>
+                  </pic:spPr>
+                </pic:pic>
+              </a:graphicData>
+            </a:graphic>
+          </wp:inline>
+        </w:drawing>
+      </w:r>
+    </w:p>
+    <w:p>
+      <w:pPr>
+        <w:rPr>
+          <w:rFonts w:ascii="Arial" w:hAnsi="Arial" w:cs="Arial"/>
+          <w:b/>
+          <w:sz w:val="24"/>
+          <w:szCs w:val="24"/>
+        </w:rPr>
+      </w:pPr>
+      <w:r>
+        <w:rPr>
+          <w:rFonts w:ascii="Arial" w:hAnsi="Arial" w:cs="Arial"/>
+          <w:b/>
+          <w:sz w:val="24"/>
+          <w:szCs w:val="24"/>
+        </w:rPr>
+        <w:t>Update Goals</w:t>
+      </w:r>
+    </w:p>
+    <w:p>
+      <w:pPr>
+        <w:rPr>
+          <w:rFonts w:ascii="Arial" w:hAnsi="Arial" w:cs="Arial"/>
+          <w:sz w:val="24"/>
+          <w:szCs w:val="24"/>
+        </w:rPr>
+      </w:pPr>
+      <w:r>
+        <w:rPr>
+          <w:rFonts w:ascii="Arial" w:hAnsi="Arial" w:cs="Arial"/>
+          <w:sz w:val="24"/>
+          <w:szCs w:val="24"/>
+        </w:rPr>
+        <w:t xml:space="preserve">This page allows for the user to make changes to their daily Caloric and Macronutrient intake. These changes will occur when their needs are reassessed and their food intake needs to be different in order to achieve a different Goal. The values entered here will update and take the place of whatever the default </w:t>
+      </w:r>
+      <w:proofErr w:type="spellStart"/>
+      <w:r>
+        <w:rPr>
+          <w:rFonts w:ascii="Arial" w:hAnsi="Arial" w:cs="Arial"/>
+          <w:sz w:val="24"/>
+          <w:szCs w:val="24"/>
+        </w:rPr>
+        <w:t>Macroz</w:t>
+      </w:r>
+      <w:proofErr w:type="spellEnd"/>
+      <w:r>
+        <w:rPr>
+          <w:rFonts w:ascii="Arial" w:hAnsi="Arial" w:cs="Arial"/>
+          <w:sz w:val="24"/>
+          <w:szCs w:val="24"/>
+        </w:rPr>
+        <w:t xml:space="preserve"> are for the user.</w:t>
+      </w:r>
+    </w:p>
+    <w:p>
+      <w:pPr>
+        <w:jc w:val="center"/>
+        <w:rPr>
+          <w:rFonts w:ascii="Arial" w:hAnsi="Arial" w:cs="Arial"/>
+          <w:sz w:val="24"/>
+          <w:szCs w:val="24"/>
+        </w:rPr>
+      </w:pPr>
+      <w:r>
+        <w:rPr>
+          <w:rFonts w:ascii="Arial" w:hAnsi="Arial" w:cs="Arial"/>
+          <w:sz w:val="24"/>
+          <w:szCs w:val="24"/>
+        </w:rPr>
+        <w:br w:type="page"/>
+      </w:r>
+      <w:r>
+        <w:rPr>
+          <w:rFonts w:ascii="Arial" w:hAnsi="Arial" w:cs="Arial"/>
+          <w:noProof/>
+          <w:sz w:val="24"/>
+          <w:szCs w:val="24"/>
+        </w:rPr>
+        <w:lastRenderedPageBreak/>
+        <w:drawing>
+          <wp:inline distT="0" distB="0" distL="0" distR="0" wp14:anchorId="7A9ADA32" wp14:editId="21B1ACC6">
+            <wp:extent cx="4072270" cy="7236019"/>
+            <wp:effectExtent l="0" t="0" r="4445" b="3175"/>
+            <wp:docPr id="7" name="Picture 7" descr="https://i.groupme.com/720x1280.png.0cc7b960bc160131dc1f22000a2d16e3.large"/>
+            <wp:cNvGraphicFramePr>
+              <a:graphicFrameLocks xmlns:a="http://schemas.openxmlformats.org/drawingml/2006/main" noChangeAspect="1"/>
+            </wp:cNvGraphicFramePr>
+            <a:graphic xmlns:a="http://schemas.openxmlformats.org/drawingml/2006/main">
+              <a:graphicData uri="http://schemas.openxmlformats.org/drawingml/2006/picture">
+                <pic:pic xmlns:pic="http://schemas.openxmlformats.org/drawingml/2006/picture">
+                  <pic:nvPicPr>
+                    <pic:cNvPr id="0" name="Picture 9" descr="https://i.groupme.com/720x1280.png.0cc7b960bc160131dc1f22000a2d16e3.large"/>
+                    <pic:cNvPicPr>
+                      <a:picLocks noChangeAspect="1" noChangeArrowheads="1"/>
+                    </pic:cNvPicPr>
+                  </pic:nvPicPr>
+                  <pic:blipFill>
+                    <a:blip r:embed="rId11">
+                      <a:extLst>
+                        <a:ext uri="{28A0092B-C50C-407E-A947-70E740481C1C}">
+                          <a14:useLocalDpi xmlns:a14="http://schemas.microsoft.com/office/drawing/2010/main" val="0"/>
+                        </a:ext>
+                      </a:extLst>
+                    </a:blip>
+                    <a:srcRect/>
+                    <a:stretch>
+                      <a:fillRect/>
+                    </a:stretch>
+                  </pic:blipFill>
+                  <pic:spPr bwMode="auto">
+                    <a:xfrm>
+                      <a:off x="0" y="0"/>
+                      <a:ext cx="4072270" cy="7236019"/>
+                    </a:xfrm>
+                    <a:prstGeom prst="rect">
+                      <a:avLst/>
+                    </a:prstGeom>
+                    <a:noFill/>
+                    <a:ln>
+                      <a:noFill/>
+                    </a:ln>
+                  </pic:spPr>
+                </pic:pic>
+              </a:graphicData>
+            </a:graphic>
+          </wp:inline>
+        </w:drawing>
+      </w:r>
+    </w:p>
+    <w:p>
+      <w:pPr>
+        <w:rPr>
+          <w:rFonts w:ascii="Arial" w:hAnsi="Arial" w:cs="Arial"/>
+          <w:sz w:val="24"/>
+          <w:szCs w:val="24"/>
+        </w:rPr>
+      </w:pPr>
+      <w:r>
+        <w:rPr>
+          <w:rFonts w:ascii="Arial" w:hAnsi="Arial" w:cs="Arial"/>
+          <w:b/>
+          <w:sz w:val="24"/>
+          <w:szCs w:val="24"/>
+        </w:rPr>
+        <w:t xml:space="preserve">Update Goals </w:t>
+      </w:r>
+      <w:r>
+        <w:rPr>
+          <w:rFonts w:ascii="Arial" w:hAnsi="Arial" w:cs="Arial"/>
+          <w:sz w:val="24"/>
+          <w:szCs w:val="24"/>
+        </w:rPr>
+        <w:t>[confirmation alert]</w:t>
+      </w:r>
+    </w:p>
+    <w:p>
+      <w:pPr>
+        <w:rPr>
+          <w:rFonts w:ascii="Arial" w:hAnsi="Arial" w:cs="Arial"/>
+          <w:sz w:val="24"/>
+          <w:szCs w:val="24"/>
+        </w:rPr>
+      </w:pPr>
+      <w:r>
+        <w:rPr>
+          <w:rFonts w:ascii="Arial" w:hAnsi="Arial" w:cs="Arial"/>
+          <w:sz w:val="24"/>
+          <w:szCs w:val="24"/>
+        </w:rPr>
+        <w:t>This window will display the</w:t>
+      </w:r>
+      <w:r>
+        <w:rPr>
+          <w:rFonts w:ascii="Arial" w:hAnsi="Arial" w:cs="Arial"/>
+          <w:sz w:val="24"/>
+          <w:szCs w:val="24"/>
+        </w:rPr>
+        <w:t xml:space="preserve"> </w:t>
+      </w:r>
+      <w:proofErr w:type="spellStart"/>
+      <w:r>
+        <w:rPr>
+          <w:rFonts w:ascii="Arial" w:hAnsi="Arial" w:cs="Arial"/>
+          <w:sz w:val="24"/>
+          <w:szCs w:val="24"/>
+        </w:rPr>
+        <w:t>Macroz</w:t>
+      </w:r>
+      <w:proofErr w:type="spellEnd"/>
+      <w:r>
+        <w:rPr>
+          <w:rFonts w:ascii="Arial" w:hAnsi="Arial" w:cs="Arial"/>
+          <w:sz w:val="24"/>
+          <w:szCs w:val="24"/>
+        </w:rPr>
+        <w:t xml:space="preserve"> </w:t>
+      </w:r>
+      <w:r>
+        <w:rPr>
+          <w:rFonts w:ascii="Arial" w:hAnsi="Arial" w:cs="Arial"/>
+          <w:sz w:val="24"/>
+          <w:szCs w:val="24"/>
+        </w:rPr>
+        <w:t xml:space="preserve">values </w:t>
+      </w:r>
+      <w:r>
+        <w:rPr>
+          <w:rFonts w:ascii="Arial" w:hAnsi="Arial" w:cs="Arial"/>
+          <w:sz w:val="24"/>
+          <w:szCs w:val="24"/>
+        </w:rPr>
+        <w:t xml:space="preserve">that will be the new default </w:t>
+      </w:r>
+      <w:r>
+        <w:rPr>
+          <w:rFonts w:ascii="Arial" w:hAnsi="Arial" w:cs="Arial"/>
+          <w:sz w:val="24"/>
+          <w:szCs w:val="24"/>
+        </w:rPr>
+        <w:t xml:space="preserve">for the </w:t>
+      </w:r>
+      <w:r>
+        <w:rPr>
+          <w:rFonts w:ascii="Arial" w:hAnsi="Arial" w:cs="Arial"/>
+          <w:sz w:val="24"/>
+          <w:szCs w:val="24"/>
+        </w:rPr>
+        <w:t>user. These Goals can be changed at any time.</w:t>
+      </w:r>
+    </w:p>
+    <w:p>
+      <w:pPr>
+        <w:jc w:val="center"/>
+        <w:rPr>
+          <w:rFonts w:ascii="Arial" w:hAnsi="Arial" w:cs="Arial"/>
+          <w:sz w:val="24"/>
+          <w:szCs w:val="24"/>
+        </w:rPr>
+      </w:pPr>
+      <w:r>
+        <w:rPr>
+          <w:rFonts w:ascii="Arial" w:hAnsi="Arial" w:cs="Arial"/>
+          <w:sz w:val="24"/>
+          <w:szCs w:val="24"/>
+        </w:rPr>
+        <w:br w:type="page"/>
+      </w:r>
+      <w:r>
+        <w:rPr>
+          <w:noProof/>
+        </w:rPr>
+        <w:lastRenderedPageBreak/>
+        <w:drawing>
+          <wp:inline distT="0" distB="0" distL="0" distR="0">
+            <wp:extent cx="4072269" cy="7236018"/>
+            <wp:effectExtent l="0" t="0" r="4445" b="3175"/>
+            <wp:docPr id="10" name="Picture 10" descr="https://i.groupme.com/720x1280.png.65f592b0bc2401317de922000a668db8.large"/>
+            <wp:cNvGraphicFramePr>
+              <a:graphicFrameLocks xmlns:a="http://schemas.openxmlformats.org/drawingml/2006/main" noChangeAspect="1"/>
+            </wp:cNvGraphicFramePr>
+            <a:graphic xmlns:a="http://schemas.openxmlformats.org/drawingml/2006/main">
+              <a:graphicData uri="http://schemas.openxmlformats.org/drawingml/2006/picture">
+                <pic:pic xmlns:pic="http://schemas.openxmlformats.org/drawingml/2006/picture">
+                  <pic:nvPicPr>
+                    <pic:cNvPr id="0" name="Picture 14" descr="https://i.groupme.com/720x1280.png.65f592b0bc2401317de922000a668db8.large"/>
+                    <pic:cNvPicPr>
+                      <a:picLocks noChangeAspect="1" noChangeArrowheads="1"/>
+                    </pic:cNvPicPr>
+                  </pic:nvPicPr>
+                  <pic:blipFill>
+                    <a:blip r:embed="rId12">
+                      <a:extLst>
+                        <a:ext uri="{28A0092B-C50C-407E-A947-70E740481C1C}">
+                          <a14:useLocalDpi xmlns:a14="http://schemas.microsoft.com/office/drawing/2010/main" val="0"/>
+                        </a:ext>
+                      </a:extLst>
+                    </a:blip>
+                    <a:srcRect/>
+                    <a:stretch>
+                      <a:fillRect/>
+                    </a:stretch>
+                  </pic:blipFill>
+                  <pic:spPr bwMode="auto">
+                    <a:xfrm>
+                      <a:off x="0" y="0"/>
+                      <a:ext cx="4074744" cy="7240416"/>
+                    </a:xfrm>
+                    <a:prstGeom prst="rect">
+                      <a:avLst/>
+                    </a:prstGeom>
+                    <a:noFill/>
+                    <a:ln>
+                      <a:noFill/>
+                    </a:ln>
+                  </pic:spPr>
+                </pic:pic>
+              </a:graphicData>
+            </a:graphic>
+          </wp:inline>
+        </w:drawing>
+      </w:r>
+    </w:p>
+    <w:p>
+      <w:pPr>
+        <w:rPr>
+          <w:rFonts w:ascii="Arial" w:hAnsi="Arial" w:cs="Arial"/>
+          <w:sz w:val="24"/>
+          <w:szCs w:val="24"/>
+        </w:rPr>
+      </w:pPr>
+      <w:r>
+        <w:rPr>
+          <w:rFonts w:ascii="Arial" w:hAnsi="Arial" w:cs="Arial"/>
+          <w:b/>
+          <w:sz w:val="24"/>
+          <w:szCs w:val="24"/>
+        </w:rPr>
+        <w:t>Update Goals</w:t>
+      </w:r>
+      <w:r>
+        <w:rPr>
+          <w:rFonts w:ascii="Arial" w:hAnsi="Arial" w:cs="Arial"/>
+          <w:b/>
+          <w:sz w:val="24"/>
+          <w:szCs w:val="24"/>
+        </w:rPr>
+        <w:t xml:space="preserve"> </w:t>
+      </w:r>
+      <w:r>
+        <w:rPr>
+          <w:rFonts w:ascii="Arial" w:hAnsi="Arial" w:cs="Arial"/>
+          <w:sz w:val="24"/>
+          <w:szCs w:val="24"/>
+        </w:rPr>
+        <w:t xml:space="preserve">[After Goals have been </w:t>
+      </w:r>
+      <w:proofErr w:type="gramStart"/>
+      <w:r>
+        <w:rPr>
+          <w:rFonts w:ascii="Arial" w:hAnsi="Arial" w:cs="Arial"/>
+          <w:sz w:val="24"/>
+          <w:szCs w:val="24"/>
+        </w:rPr>
+        <w:t>Updated</w:t>
+      </w:r>
+      <w:proofErr w:type="gramEnd"/>
+      <w:r>
+        <w:rPr>
+          <w:rFonts w:ascii="Arial" w:hAnsi="Arial" w:cs="Arial"/>
+          <w:sz w:val="24"/>
+          <w:szCs w:val="24"/>
+        </w:rPr>
+        <w:t>]</w:t>
+      </w:r>
+    </w:p>
+    <w:p>
+      <w:pPr>
+        <w:rPr>
+          <w:rFonts w:ascii="Arial" w:hAnsi="Arial" w:cs="Arial"/>
+          <w:sz w:val="24"/>
+          <w:szCs w:val="24"/>
+        </w:rPr>
+      </w:pPr>
+      <w:r>
+        <w:rPr>
+          <w:rFonts w:ascii="Arial" w:hAnsi="Arial" w:cs="Arial"/>
+          <w:sz w:val="24"/>
+          <w:szCs w:val="24"/>
+        </w:rPr>
+        <w:t xml:space="preserve">*The app also pulls the current </w:t>
+      </w:r>
+      <w:proofErr w:type="spellStart"/>
+      <w:r>
+        <w:rPr>
+          <w:rFonts w:ascii="Arial" w:hAnsi="Arial" w:cs="Arial"/>
+          <w:sz w:val="24"/>
+          <w:szCs w:val="24"/>
+        </w:rPr>
+        <w:t>Geolocation</w:t>
+      </w:r>
+      <w:proofErr w:type="spellEnd"/>
+      <w:r>
+        <w:rPr>
+          <w:rFonts w:ascii="Arial" w:hAnsi="Arial" w:cs="Arial"/>
+          <w:sz w:val="24"/>
+          <w:szCs w:val="24"/>
+        </w:rPr>
+        <w:t xml:space="preserve"> of the user and returns it in Latitude and Longitude.*</w:t>
+      </w:r>
+      <w:bookmarkStart w:id="0" w:name="_GoBack"/>
+      <w:bookmarkEnd w:id="0"/>
+    </w:p>
+    <w:p>
+      <w:pPr>
+        <w:rPr>
+          <w:rFonts w:ascii="Arial" w:hAnsi="Arial" w:cs="Arial"/>
+          <w:sz w:val="24"/>
+          <w:szCs w:val="24"/>
+        </w:rPr>
+      </w:pPr>
+    </w:p>
+    <w:p>
+      <w:pPr>
+        <w:jc w:val="center"/>
+        <w:rPr>
+          <w:rFonts w:ascii="Arial" w:hAnsi="Arial" w:cs="Arial"/>
+          <w:sz w:val="24"/>
+          <w:szCs w:val="24"/>
+        </w:rPr>
+      </w:pPr>
+      <w:r>
+        <w:rPr>
+          <w:rFonts w:ascii="Arial" w:hAnsi="Arial" w:cs="Arial"/>
+          <w:sz w:val="24"/>
+          <w:szCs w:val="24"/>
+        </w:rPr>
+        <w:br w:type="page"/>
+      </w:r>
+      <w:r>
+        <w:rPr>
+          <w:rFonts w:ascii="Arial" w:hAnsi="Arial" w:cs="Arial"/>
+          <w:noProof/>
+          <w:sz w:val="24"/>
+          <w:szCs w:val="24"/>
+        </w:rPr>
+        <w:lastRenderedPageBreak/>
+        <w:drawing>
+          <wp:inline distT="0" distB="0" distL="0" distR="0" wp14:anchorId="383DDE1B" wp14:editId="387E71CC">
+            <wp:extent cx="4392086" cy="7804298"/>
+            <wp:effectExtent l="0" t="0" r="8890" b="6350"/>
+            <wp:docPr id="8" name="Picture 8" descr="https://i.groupme.com/720x1280.png.16722450bc160131a41d22000b2204cd.large"/>
+            <wp:cNvGraphicFramePr>
+              <a:graphicFrameLocks xmlns:a="http://schemas.openxmlformats.org/drawingml/2006/main" noChangeAspect="1"/>
+            </wp:cNvGraphicFramePr>
+            <a:graphic xmlns:a="http://schemas.openxmlformats.org/drawingml/2006/main">
+              <a:graphicData uri="http://schemas.openxmlformats.org/drawingml/2006/picture">
+                <pic:pic xmlns:pic="http://schemas.openxmlformats.org/drawingml/2006/picture">
+                  <pic:nvPicPr>
+                    <pic:cNvPr id="0" name="Picture 12" descr="https://i.groupme.com/720x1280.png.16722450bc160131a41d22000b2204cd.large"/>
+                    <pic:cNvPicPr>
+                      <a:picLocks noChangeAspect="1" noChangeArrowheads="1"/>
+                    </pic:cNvPicPr>
+                  </pic:nvPicPr>
+                  <pic:blipFill>
+                    <a:blip r:embed="rId13">
+                      <a:extLst>
+                        <a:ext uri="{28A0092B-C50C-407E-A947-70E740481C1C}">
+                          <a14:useLocalDpi xmlns:a14="http://schemas.microsoft.com/office/drawing/2010/main" val="0"/>
+                        </a:ext>
+                      </a:extLst>
+                    </a:blip>
+                    <a:srcRect/>
+                    <a:stretch>
+                      <a:fillRect/>
+                    </a:stretch>
+                  </pic:blipFill>
+                  <pic:spPr bwMode="auto">
+                    <a:xfrm>
+                      <a:off x="0" y="0"/>
+                      <a:ext cx="4396350" cy="7811875"/>
+                    </a:xfrm>
+                    <a:prstGeom prst="rect">
+                      <a:avLst/>
+                    </a:prstGeom>
+                    <a:noFill/>
+                    <a:ln>
+                      <a:noFill/>
+                    </a:ln>
+                  </pic:spPr>
+                </pic:pic>
+              </a:graphicData>
+            </a:graphic>
+          </wp:inline>
+        </w:drawing>
+      </w:r>
+    </w:p>
+    <w:p>
+      <w:pPr>
+        <w:rPr>
+          <w:rFonts w:ascii="Arial" w:hAnsi="Arial" w:cs="Arial"/>
+          <w:sz w:val="24"/>
+          <w:szCs w:val="24"/>
+        </w:rPr>
+      </w:pPr>
+      <w:r>
+        <w:rPr>
+          <w:rFonts w:ascii="Arial" w:hAnsi="Arial" w:cs="Arial"/>
+          <w:b/>
+          <w:sz w:val="24"/>
+          <w:szCs w:val="24"/>
+        </w:rPr>
+        <w:t xml:space="preserve">Home Page </w:t>
+      </w:r>
+      <w:r>
+        <w:rPr>
+          <w:rFonts w:ascii="Arial" w:hAnsi="Arial" w:cs="Arial"/>
+          <w:sz w:val="24"/>
+          <w:szCs w:val="24"/>
+        </w:rPr>
+        <w:t xml:space="preserve">[After Goals have been </w:t>
+      </w:r>
+      <w:proofErr w:type="gramStart"/>
+      <w:r>
+        <w:rPr>
+          <w:rFonts w:ascii="Arial" w:hAnsi="Arial" w:cs="Arial"/>
+          <w:sz w:val="24"/>
+          <w:szCs w:val="24"/>
+        </w:rPr>
+        <w:t>Updated</w:t>
+      </w:r>
+      <w:proofErr w:type="gramEnd"/>
+      <w:r>
+        <w:rPr>
+          <w:rFonts w:ascii="Arial" w:hAnsi="Arial" w:cs="Arial"/>
+          <w:sz w:val="24"/>
+          <w:szCs w:val="24"/>
+        </w:rPr>
+        <w:t>]</w:t>
+      </w:r>
     </w:p>
     <w:sectPr>
       <w:pgSz w:w="12240" w:h="15840"/>
@@ -392,6 +1752,36 @@
       <w:u w:val="single"/>
     </w:rPr>
   </w:style>
+  <w:style w:type="paragraph" w:styleId="BalloonText">
+    <w:name w:val="Balloon Text"/>
+    <w:basedOn w:val="Normal"/>
+    <w:link w:val="BalloonTextChar"/>
+    <w:uiPriority w:val="99"/>
+    <w:semiHidden/>
+    <w:unhideWhenUsed/>
+    <w:rsid w:val="00A160C9"/>
+    <w:pPr>
+      <w:spacing w:after="0" w:line="240" w:lineRule="auto"/>
+    </w:pPr>
+    <w:rPr>
+      <w:rFonts w:ascii="Tahoma" w:hAnsi="Tahoma" w:cs="Tahoma"/>
+      <w:sz w:val="16"/>
+      <w:szCs w:val="16"/>
+    </w:rPr>
+  </w:style>
+  <w:style w:type="character" w:customStyle="1" w:styleId="BalloonTextChar">
+    <w:name w:val="Balloon Text Char"/>
+    <w:basedOn w:val="DefaultParagraphFont"/>
+    <w:link w:val="BalloonText"/>
+    <w:uiPriority w:val="99"/>
+    <w:semiHidden/>
+    <w:rsid w:val="00A160C9"/>
+    <w:rPr>
+      <w:rFonts w:ascii="Tahoma" w:hAnsi="Tahoma" w:cs="Tahoma"/>
+      <w:sz w:val="16"/>
+      <w:szCs w:val="16"/>
+    </w:rPr>
+  </w:style>
 </w:styles>
 </file>
 
@@ -591,6 +1981,36 @@
     <w:rPr>
       <w:color w:val="0000FF" w:themeColor="hyperlink"/>
       <w:u w:val="single"/>
+    </w:rPr>
+  </w:style>
+  <w:style w:type="paragraph" w:styleId="BalloonText">
+    <w:name w:val="Balloon Text"/>
+    <w:basedOn w:val="Normal"/>
+    <w:link w:val="BalloonTextChar"/>
+    <w:uiPriority w:val="99"/>
+    <w:semiHidden/>
+    <w:unhideWhenUsed/>
+    <w:rsid w:val="00A160C9"/>
+    <w:pPr>
+      <w:spacing w:after="0" w:line="240" w:lineRule="auto"/>
+    </w:pPr>
+    <w:rPr>
+      <w:rFonts w:ascii="Tahoma" w:hAnsi="Tahoma" w:cs="Tahoma"/>
+      <w:sz w:val="16"/>
+      <w:szCs w:val="16"/>
+    </w:rPr>
+  </w:style>
+  <w:style w:type="character" w:customStyle="1" w:styleId="BalloonTextChar">
+    <w:name w:val="Balloon Text Char"/>
+    <w:basedOn w:val="DefaultParagraphFont"/>
+    <w:link w:val="BalloonText"/>
+    <w:uiPriority w:val="99"/>
+    <w:semiHidden/>
+    <w:rsid w:val="00A160C9"/>
+    <w:rPr>
+      <w:rFonts w:ascii="Tahoma" w:hAnsi="Tahoma" w:cs="Tahoma"/>
+      <w:sz w:val="16"/>
+      <w:szCs w:val="16"/>
     </w:rPr>
   </w:style>
 </w:styles>

</xml_diff>

<commit_message>
added link to Google Play Store
</commit_message>
<xml_diff>
--- a/JRIJO_README.docx
+++ b/JRIJO_README.docx
@@ -114,19 +114,8 @@
           <w:sz w:val="32"/>
           <w:szCs w:val="32"/>
         </w:rPr>
-        <w:t xml:space="preserve"> </w:t>
-      </w:r>
-      <w:proofErr w:type="spellStart"/>
-      <w:r>
-        <w:rPr>
-          <w:rFonts w:ascii="Arial" w:hAnsi="Arial" w:cs="Arial"/>
-          <w:b/>
-          <w:sz w:val="32"/>
-          <w:szCs w:val="32"/>
-        </w:rPr>
-        <w:t>Macroz</w:t>
-      </w:r>
-      <w:proofErr w:type="spellEnd"/>
+        <w:t xml:space="preserve"> Macroz</w:t>
+      </w:r>
     </w:p>
     <w:p>
       <w:pPr>
@@ -172,23 +161,13 @@
           <w:szCs w:val="32"/>
         </w:rPr>
       </w:pPr>
-      <w:proofErr w:type="spellStart"/>
-      <w:r>
-        <w:rPr>
-          <w:rFonts w:ascii="Arial" w:hAnsi="Arial" w:cs="Arial"/>
-          <w:sz w:val="32"/>
-          <w:szCs w:val="32"/>
-        </w:rPr>
-        <w:t>GitHub</w:t>
-      </w:r>
-      <w:proofErr w:type="spellEnd"/>
-      <w:r>
-        <w:rPr>
-          <w:rFonts w:ascii="Arial" w:hAnsi="Arial" w:cs="Arial"/>
-          <w:sz w:val="32"/>
-          <w:szCs w:val="32"/>
-        </w:rPr>
-        <w:t xml:space="preserve"> Repository: </w:t>
+      <w:r>
+        <w:rPr>
+          <w:rFonts w:ascii="Arial" w:hAnsi="Arial" w:cs="Arial"/>
+          <w:sz w:val="32"/>
+          <w:szCs w:val="32"/>
+        </w:rPr>
+        <w:t xml:space="preserve">GitHub Repository: </w:t>
       </w:r>
       <w:r>
         <w:rPr>
@@ -228,17 +207,73 @@
           <w:szCs w:val="32"/>
         </w:rPr>
       </w:pPr>
-      <w:hyperlink r:id="rId6" w:history="1">
-        <w:r>
-          <w:rPr>
-            <w:rStyle w:val="Hyperlink"/>
-            <w:rFonts w:ascii="Arial" w:hAnsi="Arial" w:cs="Arial"/>
-            <w:sz w:val="32"/>
-            <w:szCs w:val="32"/>
-          </w:rPr>
-          <w:t>https://play.google.com/store/apps/details?id=com.njit.Macroz</w:t>
-        </w:r>
-      </w:hyperlink>
+      <w:r>
+        <w:rPr>
+          <w:rFonts w:ascii="Arial" w:hAnsi="Arial" w:cs="Arial"/>
+          <w:sz w:val="32"/>
+          <w:szCs w:val="32"/>
+        </w:rPr>
+        <w:t xml:space="preserve">Link to Google Play Store: </w:t>
+      </w:r>
+      <w:bookmarkStart w:id="0" w:name="_GoBack"/>
+      <w:bookmarkEnd w:id="0"/>
+      <w:r>
+        <w:rPr>
+          <w:rFonts w:ascii="Arial" w:hAnsi="Arial" w:cs="Arial"/>
+          <w:sz w:val="32"/>
+          <w:szCs w:val="32"/>
+        </w:rPr>
+        <w:fldChar w:fldCharType="begin"/>
+      </w:r>
+      <w:r>
+        <w:rPr>
+          <w:rFonts w:ascii="Arial" w:hAnsi="Arial" w:cs="Arial"/>
+          <w:sz w:val="32"/>
+          <w:szCs w:val="32"/>
+        </w:rPr>
+        <w:instrText xml:space="preserve"> HYPERLINK "</w:instrText>
+      </w:r>
+      <w:r>
+        <w:rPr>
+          <w:rFonts w:ascii="Arial" w:hAnsi="Arial" w:cs="Arial"/>
+          <w:sz w:val="32"/>
+          <w:szCs w:val="32"/>
+        </w:rPr>
+        <w:instrText>https://play.google.com/store/apps/details?id=com.njit.Macroz</w:instrText>
+      </w:r>
+      <w:r>
+        <w:rPr>
+          <w:rFonts w:ascii="Arial" w:hAnsi="Arial" w:cs="Arial"/>
+          <w:sz w:val="32"/>
+          <w:szCs w:val="32"/>
+        </w:rPr>
+        <w:instrText xml:space="preserve">" </w:instrText>
+      </w:r>
+      <w:r>
+        <w:rPr>
+          <w:rFonts w:ascii="Arial" w:hAnsi="Arial" w:cs="Arial"/>
+          <w:sz w:val="32"/>
+          <w:szCs w:val="32"/>
+        </w:rPr>
+        <w:fldChar w:fldCharType="separate"/>
+      </w:r>
+      <w:r>
+        <w:rPr>
+          <w:rStyle w:val="Hyperlink"/>
+          <w:rFonts w:ascii="Arial" w:hAnsi="Arial" w:cs="Arial"/>
+          <w:sz w:val="32"/>
+          <w:szCs w:val="32"/>
+        </w:rPr>
+        <w:t>https://play.google.com/store/apps/details?id=com.njit.Macroz</w:t>
+      </w:r>
+      <w:r>
+        <w:rPr>
+          <w:rFonts w:ascii="Arial" w:hAnsi="Arial" w:cs="Arial"/>
+          <w:sz w:val="32"/>
+          <w:szCs w:val="32"/>
+        </w:rPr>
+        <w:fldChar w:fldCharType="end"/>
+      </w:r>
     </w:p>
     <w:p>
       <w:pPr>
@@ -335,7 +370,7 @@
                     </pic:cNvPicPr>
                   </pic:nvPicPr>
                   <pic:blipFill rotWithShape="1">
-                    <a:blip r:embed="rId7">
+                    <a:blip r:embed="rId6">
                       <a:extLst>
                         <a:ext uri="{28A0092B-C50C-407E-A947-70E740481C1C}">
                           <a14:useLocalDpi xmlns:a14="http://schemas.microsoft.com/office/drawing/2010/main" val="0"/>
@@ -418,43 +453,7 @@
           <w:sz w:val="24"/>
           <w:szCs w:val="24"/>
         </w:rPr>
-        <w:t xml:space="preserve">acronutrient information for the user on that day. This screen will update accordingly when </w:t>
-      </w:r>
-      <w:proofErr w:type="spellStart"/>
-      <w:r>
-        <w:rPr>
-          <w:rFonts w:ascii="Arial" w:hAnsi="Arial" w:cs="Arial"/>
-          <w:sz w:val="24"/>
-          <w:szCs w:val="24"/>
-        </w:rPr>
-        <w:t>Macroz</w:t>
-      </w:r>
-      <w:proofErr w:type="spellEnd"/>
-      <w:r>
-        <w:rPr>
-          <w:rFonts w:ascii="Arial" w:hAnsi="Arial" w:cs="Arial"/>
-          <w:sz w:val="24"/>
-          <w:szCs w:val="24"/>
-        </w:rPr>
-        <w:t xml:space="preserve"> are Added or when Goals are </w:t>
-      </w:r>
-      <w:proofErr w:type="gramStart"/>
-      <w:r>
-        <w:rPr>
-          <w:rFonts w:ascii="Arial" w:hAnsi="Arial" w:cs="Arial"/>
-          <w:sz w:val="24"/>
-          <w:szCs w:val="24"/>
-        </w:rPr>
-        <w:t>Updated</w:t>
-      </w:r>
-      <w:proofErr w:type="gramEnd"/>
-      <w:r>
-        <w:rPr>
-          <w:rFonts w:ascii="Arial" w:hAnsi="Arial" w:cs="Arial"/>
-          <w:sz w:val="24"/>
-          <w:szCs w:val="24"/>
-        </w:rPr>
-        <w:t>.</w:t>
+        <w:t>acronutrient information for the user on that day. This screen will update accordingly when Macroz are Added or when Goals are Updated.</w:t>
       </w:r>
     </w:p>
     <w:p>
@@ -492,7 +491,7 @@
                     </pic:cNvPicPr>
                   </pic:nvPicPr>
                   <pic:blipFill rotWithShape="1">
-                    <a:blip r:embed="rId8">
+                    <a:blip r:embed="rId7">
                       <a:extLst>
                         <a:ext uri="{28A0092B-C50C-407E-A947-70E740481C1C}">
                           <a14:useLocalDpi xmlns:a14="http://schemas.microsoft.com/office/drawing/2010/main" val="0"/>
@@ -543,53 +542,24 @@
           <w:sz w:val="24"/>
           <w:szCs w:val="24"/>
         </w:rPr>
-        <w:t xml:space="preserve">Adding </w:t>
-      </w:r>
-      <w:proofErr w:type="spellStart"/>
-      <w:r>
-        <w:rPr>
-          <w:rFonts w:ascii="Arial" w:hAnsi="Arial" w:cs="Arial"/>
-          <w:b/>
-          <w:sz w:val="24"/>
-          <w:szCs w:val="24"/>
-        </w:rPr>
-        <w:t>Macroz</w:t>
-      </w:r>
-      <w:proofErr w:type="spellEnd"/>
-    </w:p>
-    <w:p>
-      <w:pPr>
-        <w:rPr>
-          <w:rFonts w:ascii="Arial" w:hAnsi="Arial" w:cs="Arial"/>
-          <w:sz w:val="24"/>
-          <w:szCs w:val="24"/>
-        </w:rPr>
-      </w:pPr>
-      <w:r>
-        <w:rPr>
-          <w:rFonts w:ascii="Arial" w:hAnsi="Arial" w:cs="Arial"/>
-          <w:sz w:val="24"/>
-          <w:szCs w:val="24"/>
-        </w:rPr>
-        <w:t xml:space="preserve">This page allows the user to add </w:t>
-      </w:r>
-      <w:proofErr w:type="spellStart"/>
-      <w:r>
-        <w:rPr>
-          <w:rFonts w:ascii="Arial" w:hAnsi="Arial" w:cs="Arial"/>
-          <w:sz w:val="24"/>
-          <w:szCs w:val="24"/>
-        </w:rPr>
-        <w:t>Macroz</w:t>
-      </w:r>
-      <w:proofErr w:type="spellEnd"/>
-      <w:r>
-        <w:rPr>
-          <w:rFonts w:ascii="Arial" w:hAnsi="Arial" w:cs="Arial"/>
-          <w:sz w:val="24"/>
-          <w:szCs w:val="24"/>
-        </w:rPr>
-        <w:t xml:space="preserve"> to their daily intake. This information would be taken from the nutrition label from whatever food they may be eating. All of these values are subtracted from the total remaining</w:t>
+        <w:t>Adding Macroz</w:t>
+      </w:r>
+    </w:p>
+    <w:p>
+      <w:pPr>
+        <w:rPr>
+          <w:rFonts w:ascii="Arial" w:hAnsi="Arial" w:cs="Arial"/>
+          <w:sz w:val="24"/>
+          <w:szCs w:val="24"/>
+        </w:rPr>
+      </w:pPr>
+      <w:r>
+        <w:rPr>
+          <w:rFonts w:ascii="Arial" w:hAnsi="Arial" w:cs="Arial"/>
+          <w:sz w:val="24"/>
+          <w:szCs w:val="24"/>
+        </w:rPr>
+        <w:t>This page allows the user to add Macroz to their daily intake. This information would be taken from the nutrition label from whatever food they may be eating. All of these values are subtracted from the total remaining</w:t>
       </w:r>
       <w:r>
         <w:rPr>
@@ -613,25 +583,7 @@
           <w:sz w:val="24"/>
           <w:szCs w:val="24"/>
         </w:rPr>
-        <w:t xml:space="preserve">ries and </w:t>
-      </w:r>
-      <w:proofErr w:type="spellStart"/>
-      <w:r>
-        <w:rPr>
-          <w:rFonts w:ascii="Arial" w:hAnsi="Arial" w:cs="Arial"/>
-          <w:sz w:val="24"/>
-          <w:szCs w:val="24"/>
-        </w:rPr>
-        <w:t>Macroz</w:t>
-      </w:r>
-      <w:proofErr w:type="spellEnd"/>
-      <w:r>
-        <w:rPr>
-          <w:rFonts w:ascii="Arial" w:hAnsi="Arial" w:cs="Arial"/>
-          <w:sz w:val="24"/>
-          <w:szCs w:val="24"/>
-        </w:rPr>
-        <w:t xml:space="preserve"> on the Home Page</w:t>
+        <w:t>ries and Macroz on the Home Page</w:t>
       </w:r>
       <w:r>
         <w:rPr>
@@ -655,25 +607,7 @@
           <w:sz w:val="24"/>
           <w:szCs w:val="24"/>
         </w:rPr>
-        <w:t>(</w:t>
-      </w:r>
-      <w:proofErr w:type="gramStart"/>
-      <w:r>
-        <w:rPr>
-          <w:rFonts w:ascii="Arial" w:hAnsi="Arial" w:cs="Arial"/>
-          <w:sz w:val="24"/>
-          <w:szCs w:val="24"/>
-        </w:rPr>
-        <w:t>an</w:t>
-      </w:r>
-      <w:proofErr w:type="gramEnd"/>
-      <w:r>
-        <w:rPr>
-          <w:rFonts w:ascii="Arial" w:hAnsi="Arial" w:cs="Arial"/>
-          <w:sz w:val="24"/>
-          <w:szCs w:val="24"/>
-        </w:rPr>
-        <w:t xml:space="preserve"> alert is triggered when the ‘</w:t>
+        <w:t>(an alert is triggered when the ‘</w:t>
       </w:r>
       <w:r>
         <w:rPr>
@@ -682,19 +616,8 @@
           <w:sz w:val="24"/>
           <w:szCs w:val="24"/>
         </w:rPr>
-        <w:t xml:space="preserve">Add </w:t>
-      </w:r>
-      <w:proofErr w:type="spellStart"/>
-      <w:r>
-        <w:rPr>
-          <w:rFonts w:ascii="Arial" w:hAnsi="Arial" w:cs="Arial"/>
-          <w:i/>
-          <w:sz w:val="24"/>
-          <w:szCs w:val="24"/>
-        </w:rPr>
-        <w:t>Macroz</w:t>
-      </w:r>
-      <w:proofErr w:type="spellEnd"/>
+        <w:t>Add Macroz</w:t>
+      </w:r>
       <w:r>
         <w:rPr>
           <w:rFonts w:ascii="Arial" w:hAnsi="Arial" w:cs="Arial"/>
@@ -737,7 +660,7 @@
                     </pic:cNvPicPr>
                   </pic:nvPicPr>
                   <pic:blipFill rotWithShape="1">
-                    <a:blip r:embed="rId9">
+                    <a:blip r:embed="rId8">
                       <a:extLst>
                         <a:ext uri="{28A0092B-C50C-407E-A947-70E740481C1C}">
                           <a14:useLocalDpi xmlns:a14="http://schemas.microsoft.com/office/drawing/2010/main" val="0"/>
@@ -787,27 +710,7 @@
           <w:sz w:val="24"/>
           <w:szCs w:val="24"/>
         </w:rPr>
-        <w:t xml:space="preserve">Add </w:t>
-      </w:r>
-      <w:proofErr w:type="spellStart"/>
-      <w:r>
-        <w:rPr>
-          <w:rFonts w:ascii="Arial" w:hAnsi="Arial" w:cs="Arial"/>
-          <w:b/>
-          <w:sz w:val="24"/>
-          <w:szCs w:val="24"/>
-        </w:rPr>
-        <w:t>Macroz</w:t>
-      </w:r>
-      <w:proofErr w:type="spellEnd"/>
-      <w:r>
-        <w:rPr>
-          <w:rFonts w:ascii="Arial" w:hAnsi="Arial" w:cs="Arial"/>
-          <w:b/>
-          <w:sz w:val="24"/>
-          <w:szCs w:val="24"/>
-        </w:rPr>
-        <w:t xml:space="preserve"> </w:t>
+        <w:t xml:space="preserve">Add Macroz </w:t>
       </w:r>
       <w:r>
         <w:rPr>
@@ -832,25 +735,7 @@
           <w:sz w:val="24"/>
           <w:szCs w:val="24"/>
         </w:rPr>
-        <w:t xml:space="preserve">This window will display the new values for the day after the Calories and </w:t>
-      </w:r>
-      <w:proofErr w:type="spellStart"/>
-      <w:r>
-        <w:rPr>
-          <w:rFonts w:ascii="Arial" w:hAnsi="Arial" w:cs="Arial"/>
-          <w:sz w:val="24"/>
-          <w:szCs w:val="24"/>
-        </w:rPr>
-        <w:t>Macroz</w:t>
-      </w:r>
-      <w:proofErr w:type="spellEnd"/>
-      <w:r>
-        <w:rPr>
-          <w:rFonts w:ascii="Arial" w:hAnsi="Arial" w:cs="Arial"/>
-          <w:sz w:val="24"/>
-          <w:szCs w:val="24"/>
-        </w:rPr>
-        <w:t xml:space="preserve"> have been calculated.</w:t>
+        <w:t>This window will display the new values for the day after the Calories and Macroz have been calculated.</w:t>
       </w:r>
     </w:p>
     <w:p>
@@ -887,7 +772,7 @@
                     </pic:cNvPicPr>
                   </pic:nvPicPr>
                   <pic:blipFill rotWithShape="1">
-                    <a:blip r:embed="rId10">
+                    <a:blip r:embed="rId9">
                       <a:extLst>
                         <a:ext uri="{28A0092B-C50C-407E-A947-70E740481C1C}">
                           <a14:useLocalDpi xmlns:a14="http://schemas.microsoft.com/office/drawing/2010/main" val="0"/>
@@ -957,7 +842,6 @@
         </w:rPr>
         <w:t xml:space="preserve">[After </w:t>
       </w:r>
-      <w:proofErr w:type="spellStart"/>
       <w:r>
         <w:rPr>
           <w:rFonts w:ascii="Arial" w:hAnsi="Arial" w:cs="Arial"/>
@@ -966,7 +850,6 @@
         </w:rPr>
         <w:t>Macroz</w:t>
       </w:r>
-      <w:proofErr w:type="spellEnd"/>
       <w:r>
         <w:rPr>
           <w:rFonts w:ascii="Arial" w:hAnsi="Arial" w:cs="Arial"/>
@@ -1052,7 +935,7 @@
                     </pic:cNvPicPr>
                   </pic:nvPicPr>
                   <pic:blipFill>
-                    <a:blip r:embed="rId11">
+                    <a:blip r:embed="rId10">
                       <a:extLst>
                         <a:ext uri="{28A0092B-C50C-407E-A947-70E740481C1C}">
                           <a14:useLocalDpi xmlns:a14="http://schemas.microsoft.com/office/drawing/2010/main" val="0"/>
@@ -1126,25 +1009,7 @@
           <w:sz w:val="24"/>
           <w:szCs w:val="24"/>
         </w:rPr>
-        <w:t xml:space="preserve">This page allows for the user to make changes to their daily Caloric and Macronutrient intake. These changes will occur when their needs are reassessed and their food intake needs to be different in order to achieve a different Goal. The values entered here will update and take the place of whatever the default </w:t>
-      </w:r>
-      <w:proofErr w:type="spellStart"/>
-      <w:r>
-        <w:rPr>
-          <w:rFonts w:ascii="Arial" w:hAnsi="Arial" w:cs="Arial"/>
-          <w:sz w:val="24"/>
-          <w:szCs w:val="24"/>
-        </w:rPr>
-        <w:t>Macroz</w:t>
-      </w:r>
-      <w:proofErr w:type="spellEnd"/>
-      <w:r>
-        <w:rPr>
-          <w:rFonts w:ascii="Arial" w:hAnsi="Arial" w:cs="Arial"/>
-          <w:sz w:val="24"/>
-          <w:szCs w:val="24"/>
-        </w:rPr>
-        <w:t xml:space="preserve"> are for the user.</w:t>
+        <w:t>This page allows for the user to make changes to their daily Caloric and Macronutrient intake. These changes will occur when their needs are reassessed and their food intake needs to be different in order to achieve a different Goal. The values entered here will update and take the place of whatever the default Macroz are for the user.</w:t>
       </w:r>
     </w:p>
     <w:p>
@@ -1187,7 +1052,7 @@
                     </pic:cNvPicPr>
                   </pic:nvPicPr>
                   <pic:blipFill>
-                    <a:blip r:embed="rId12">
+                    <a:blip r:embed="rId11">
                       <a:extLst>
                         <a:ext uri="{28A0092B-C50C-407E-A947-70E740481C1C}">
                           <a14:useLocalDpi xmlns:a14="http://schemas.microsoft.com/office/drawing/2010/main" val="0"/>
@@ -1269,16 +1134,46 @@
         </w:rPr>
         <w:t xml:space="preserve"> </w:t>
       </w:r>
-      <w:proofErr w:type="spellStart"/>
-      <w:r>
-        <w:rPr>
-          <w:rFonts w:ascii="Arial" w:hAnsi="Arial" w:cs="Arial"/>
-          <w:sz w:val="24"/>
-          <w:szCs w:val="24"/>
-        </w:rPr>
-        <w:t>Macroz</w:t>
-      </w:r>
-      <w:proofErr w:type="spellEnd"/>
+      <w:r>
+        <w:rPr>
+          <w:rFonts w:ascii="Arial" w:hAnsi="Arial" w:cs="Arial"/>
+          <w:sz w:val="24"/>
+          <w:szCs w:val="24"/>
+        </w:rPr>
+        <w:t xml:space="preserve">Macroz </w:t>
+      </w:r>
+      <w:r>
+        <w:rPr>
+          <w:rFonts w:ascii="Arial" w:hAnsi="Arial" w:cs="Arial"/>
+          <w:sz w:val="24"/>
+          <w:szCs w:val="24"/>
+        </w:rPr>
+        <w:t xml:space="preserve">values </w:t>
+      </w:r>
+      <w:r>
+        <w:rPr>
+          <w:rFonts w:ascii="Arial" w:hAnsi="Arial" w:cs="Arial"/>
+          <w:sz w:val="24"/>
+          <w:szCs w:val="24"/>
+        </w:rPr>
+        <w:t xml:space="preserve">that will be the new default </w:t>
+      </w:r>
+      <w:r>
+        <w:rPr>
+          <w:rFonts w:ascii="Arial" w:hAnsi="Arial" w:cs="Arial"/>
+          <w:sz w:val="24"/>
+          <w:szCs w:val="24"/>
+        </w:rPr>
+        <w:t xml:space="preserve">for the </w:t>
+      </w:r>
+      <w:r>
+        <w:rPr>
+          <w:rFonts w:ascii="Arial" w:hAnsi="Arial" w:cs="Arial"/>
+          <w:sz w:val="24"/>
+          <w:szCs w:val="24"/>
+        </w:rPr>
+        <w:t>user. These Goals can be changed at any time.</w:t>
+      </w:r>
       <w:r>
         <w:rPr>
           <w:rFonts w:ascii="Arial" w:hAnsi="Arial" w:cs="Arial"/>
@@ -1293,65 +1188,7 @@
           <w:sz w:val="24"/>
           <w:szCs w:val="24"/>
         </w:rPr>
-        <w:t xml:space="preserve">values </w:t>
-      </w:r>
-      <w:r>
-        <w:rPr>
-          <w:rFonts w:ascii="Arial" w:hAnsi="Arial" w:cs="Arial"/>
-          <w:sz w:val="24"/>
-          <w:szCs w:val="24"/>
-        </w:rPr>
-        <w:t xml:space="preserve">that will be the new default </w:t>
-      </w:r>
-      <w:r>
-        <w:rPr>
-          <w:rFonts w:ascii="Arial" w:hAnsi="Arial" w:cs="Arial"/>
-          <w:sz w:val="24"/>
-          <w:szCs w:val="24"/>
-        </w:rPr>
-        <w:t xml:space="preserve">for the </w:t>
-      </w:r>
-      <w:r>
-        <w:rPr>
-          <w:rFonts w:ascii="Arial" w:hAnsi="Arial" w:cs="Arial"/>
-          <w:sz w:val="24"/>
-          <w:szCs w:val="24"/>
-        </w:rPr>
-        <w:t>user. These Goals can be changed at any time.</w:t>
-      </w:r>
-      <w:r>
-        <w:rPr>
-          <w:rFonts w:ascii="Arial" w:hAnsi="Arial" w:cs="Arial"/>
-          <w:sz w:val="24"/>
-          <w:szCs w:val="24"/>
-        </w:rPr>
-        <w:t xml:space="preserve"> </w:t>
-      </w:r>
-      <w:r>
-        <w:rPr>
-          <w:rFonts w:ascii="Arial" w:hAnsi="Arial" w:cs="Arial"/>
-          <w:sz w:val="24"/>
-          <w:szCs w:val="24"/>
-        </w:rPr>
-        <w:t xml:space="preserve">*The app also pulls the current </w:t>
-      </w:r>
-      <w:proofErr w:type="spellStart"/>
-      <w:r>
-        <w:rPr>
-          <w:rFonts w:ascii="Arial" w:hAnsi="Arial" w:cs="Arial"/>
-          <w:sz w:val="24"/>
-          <w:szCs w:val="24"/>
-        </w:rPr>
-        <w:t>Geolocation</w:t>
-      </w:r>
-      <w:proofErr w:type="spellEnd"/>
-      <w:r>
-        <w:rPr>
-          <w:rFonts w:ascii="Arial" w:hAnsi="Arial" w:cs="Arial"/>
-          <w:sz w:val="24"/>
-          <w:szCs w:val="24"/>
-        </w:rPr>
-        <w:t xml:space="preserve"> of the user and returns it in Latitude and Longitude.*</w:t>
+        <w:t>*The app also pulls the current Geolocation of the user and returns it in Latitude and Longitude.*</w:t>
       </w:r>
     </w:p>
     <w:p>
@@ -1402,7 +1239,7 @@
                     </pic:cNvPicPr>
                   </pic:nvPicPr>
                   <pic:blipFill rotWithShape="1">
-                    <a:blip r:embed="rId13">
+                    <a:blip r:embed="rId12">
                       <a:extLst>
                         <a:ext uri="{28A0092B-C50C-407E-A947-70E740481C1C}">
                           <a14:useLocalDpi xmlns:a14="http://schemas.microsoft.com/office/drawing/2010/main" val="0"/>
@@ -1446,8 +1283,6 @@
           <w:szCs w:val="24"/>
         </w:rPr>
       </w:pPr>
-      <w:bookmarkStart w:id="0" w:name="_GoBack"/>
-      <w:bookmarkEnd w:id="0"/>
     </w:p>
     <w:p>
       <w:pPr>
@@ -1472,25 +1307,7 @@
           <w:sz w:val="24"/>
           <w:szCs w:val="24"/>
         </w:rPr>
-        <w:t xml:space="preserve">[After Goals have been </w:t>
-      </w:r>
-      <w:proofErr w:type="gramStart"/>
-      <w:r>
-        <w:rPr>
-          <w:rFonts w:ascii="Arial" w:hAnsi="Arial" w:cs="Arial"/>
-          <w:sz w:val="24"/>
-          <w:szCs w:val="24"/>
-        </w:rPr>
-        <w:t>Updated</w:t>
-      </w:r>
-      <w:proofErr w:type="gramEnd"/>
-      <w:r>
-        <w:rPr>
-          <w:rFonts w:ascii="Arial" w:hAnsi="Arial" w:cs="Arial"/>
-          <w:sz w:val="24"/>
-          <w:szCs w:val="24"/>
-        </w:rPr>
-        <w:t>]</w:t>
+        <w:t>[After Goals have been Updated]</w:t>
       </w:r>
     </w:p>
     <w:sectPr>

</xml_diff>